<commit_message>
mood metrics, use case diagram
</commit_message>
<xml_diff>
--- a/Project_Management/Joao_Esteves_47994/code_smells.docx
+++ b/Project_Management/Joao_Esteves_47994/code_smells.docx
@@ -271,47 +271,250 @@
     </w:p>
     <w:p>
       <w:pPr>
-        <w:rPr>
-          <w:sz w:val="24"/>
-          <w:szCs w:val="24"/>
-        </w:rPr>
-      </w:pPr>
-      <w:r>
-        <w:rPr>
-          <w:sz w:val="24"/>
-          <w:szCs w:val="24"/>
-        </w:rPr>
-        <w:t xml:space="preserve">Nesta classe podemos verificar que os tipos primitivos (como inteiros) são usados para representar conceitos específicos. Uma solução possível seria criar classes específicas para esses conceitos, tornando o código mais expressivo. </w:t>
-      </w:r>
-    </w:p>
-    <w:p>
-      <w:pPr>
-        <w:rPr>
-          <w:sz w:val="24"/>
-          <w:szCs w:val="24"/>
-        </w:rPr>
-      </w:pPr>
-      <w:r>
-        <w:rPr>
-          <w:sz w:val="24"/>
-          <w:szCs w:val="24"/>
-        </w:rPr>
-        <w:t xml:space="preserve">Como  é o caso do </w:t>
-      </w:r>
-      <w:proofErr w:type="spellStart"/>
-      <w:r>
-        <w:rPr>
-          <w:sz w:val="24"/>
-          <w:szCs w:val="24"/>
-        </w:rPr>
+        <w:ind w:left="360" w:firstLine="348"/>
+        <w:jc w:val="both"/>
+      </w:pPr>
+      <w:r>
+        <w:t xml:space="preserve">In </w:t>
+      </w:r>
+      <w:proofErr w:type="spellStart"/>
+      <w:r>
+        <w:t>this</w:t>
+      </w:r>
+      <w:proofErr w:type="spellEnd"/>
+      <w:r>
+        <w:t xml:space="preserve"> </w:t>
+      </w:r>
+      <w:proofErr w:type="spellStart"/>
+      <w:r>
+        <w:t>class</w:t>
+      </w:r>
+      <w:proofErr w:type="spellEnd"/>
+      <w:r>
+        <w:t xml:space="preserve">, </w:t>
+      </w:r>
+      <w:proofErr w:type="spellStart"/>
+      <w:r>
+        <w:t>we</w:t>
+      </w:r>
+      <w:proofErr w:type="spellEnd"/>
+      <w:r>
+        <w:t xml:space="preserve"> can </w:t>
+      </w:r>
+      <w:proofErr w:type="spellStart"/>
+      <w:r>
+        <w:t>see</w:t>
+      </w:r>
+      <w:proofErr w:type="spellEnd"/>
+      <w:r>
+        <w:t xml:space="preserve"> </w:t>
+      </w:r>
+      <w:proofErr w:type="spellStart"/>
+      <w:r>
+        <w:t>that</w:t>
+      </w:r>
+      <w:proofErr w:type="spellEnd"/>
+      <w:r>
+        <w:t xml:space="preserve"> </w:t>
+      </w:r>
+      <w:proofErr w:type="spellStart"/>
+      <w:r>
+        <w:t>primitive</w:t>
+      </w:r>
+      <w:proofErr w:type="spellEnd"/>
+      <w:r>
+        <w:t xml:space="preserve"> </w:t>
+      </w:r>
+      <w:proofErr w:type="spellStart"/>
+      <w:r>
+        <w:t>types</w:t>
+      </w:r>
+      <w:proofErr w:type="spellEnd"/>
+      <w:r>
+        <w:t xml:space="preserve"> (</w:t>
+      </w:r>
+      <w:proofErr w:type="spellStart"/>
+      <w:r>
+        <w:t>such</w:t>
+      </w:r>
+      <w:proofErr w:type="spellEnd"/>
+      <w:r>
+        <w:t xml:space="preserve"> as </w:t>
+      </w:r>
+      <w:proofErr w:type="spellStart"/>
+      <w:r>
+        <w:t>integers</w:t>
+      </w:r>
+      <w:proofErr w:type="spellEnd"/>
+      <w:r>
+        <w:t xml:space="preserve">) are </w:t>
+      </w:r>
+      <w:proofErr w:type="spellStart"/>
+      <w:r>
+        <w:t>used</w:t>
+      </w:r>
+      <w:proofErr w:type="spellEnd"/>
+      <w:r>
+        <w:t xml:space="preserve"> to </w:t>
+      </w:r>
+      <w:proofErr w:type="spellStart"/>
+      <w:r>
+        <w:t>represent</w:t>
+      </w:r>
+      <w:proofErr w:type="spellEnd"/>
+      <w:r>
+        <w:t xml:space="preserve"> </w:t>
+      </w:r>
+      <w:proofErr w:type="spellStart"/>
+      <w:r>
+        <w:t>specific</w:t>
+      </w:r>
+      <w:proofErr w:type="spellEnd"/>
+      <w:r>
+        <w:t xml:space="preserve"> </w:t>
+      </w:r>
+      <w:proofErr w:type="spellStart"/>
+      <w:r>
+        <w:t>concepts</w:t>
+      </w:r>
+      <w:proofErr w:type="spellEnd"/>
+      <w:r>
+        <w:t xml:space="preserve">. </w:t>
+      </w:r>
+      <w:proofErr w:type="spellStart"/>
+      <w:r>
+        <w:t>One</w:t>
+      </w:r>
+      <w:proofErr w:type="spellEnd"/>
+      <w:r>
+        <w:t xml:space="preserve"> </w:t>
+      </w:r>
+      <w:proofErr w:type="spellStart"/>
+      <w:r>
+        <w:t>possible</w:t>
+      </w:r>
+      <w:proofErr w:type="spellEnd"/>
+      <w:r>
+        <w:t xml:space="preserve"> </w:t>
+      </w:r>
+      <w:proofErr w:type="spellStart"/>
+      <w:r>
+        <w:t>solution</w:t>
+      </w:r>
+      <w:proofErr w:type="spellEnd"/>
+      <w:r>
+        <w:t xml:space="preserve"> </w:t>
+      </w:r>
+      <w:proofErr w:type="spellStart"/>
+      <w:r>
+        <w:t>would</w:t>
+      </w:r>
+      <w:proofErr w:type="spellEnd"/>
+      <w:r>
+        <w:t xml:space="preserve"> </w:t>
+      </w:r>
+      <w:proofErr w:type="spellStart"/>
+      <w:r>
+        <w:t>be</w:t>
+      </w:r>
+      <w:proofErr w:type="spellEnd"/>
+      <w:r>
+        <w:t xml:space="preserve"> to </w:t>
+      </w:r>
+      <w:proofErr w:type="spellStart"/>
+      <w:r>
+        <w:t>create</w:t>
+      </w:r>
+      <w:proofErr w:type="spellEnd"/>
+      <w:r>
+        <w:t xml:space="preserve"> </w:t>
+      </w:r>
+      <w:proofErr w:type="spellStart"/>
+      <w:r>
+        <w:t>specific</w:t>
+      </w:r>
+      <w:proofErr w:type="spellEnd"/>
+      <w:r>
+        <w:t xml:space="preserve"> classes for </w:t>
+      </w:r>
+      <w:proofErr w:type="spellStart"/>
+      <w:r>
+        <w:t>these</w:t>
+      </w:r>
+      <w:proofErr w:type="spellEnd"/>
+      <w:r>
+        <w:t xml:space="preserve"> </w:t>
+      </w:r>
+      <w:proofErr w:type="spellStart"/>
+      <w:r>
+        <w:t>concepts</w:t>
+      </w:r>
+      <w:proofErr w:type="spellEnd"/>
+      <w:r>
+        <w:t xml:space="preserve">, </w:t>
+      </w:r>
+      <w:proofErr w:type="spellStart"/>
+      <w:r>
+        <w:t>making</w:t>
+      </w:r>
+      <w:proofErr w:type="spellEnd"/>
+      <w:r>
+        <w:t xml:space="preserve"> </w:t>
+      </w:r>
+      <w:proofErr w:type="spellStart"/>
+      <w:r>
+        <w:t>the</w:t>
+      </w:r>
+      <w:proofErr w:type="spellEnd"/>
+      <w:r>
+        <w:t xml:space="preserve"> </w:t>
+      </w:r>
+      <w:proofErr w:type="spellStart"/>
+      <w:r>
+        <w:t>code</w:t>
+      </w:r>
+      <w:proofErr w:type="spellEnd"/>
+      <w:r>
+        <w:t xml:space="preserve"> more </w:t>
+      </w:r>
+      <w:proofErr w:type="spellStart"/>
+      <w:r>
+        <w:t>expressive</w:t>
+      </w:r>
+      <w:proofErr w:type="spellEnd"/>
+      <w:r>
+        <w:t xml:space="preserve">. For </w:t>
+      </w:r>
+      <w:proofErr w:type="spellStart"/>
+      <w:r>
+        <w:t>example</w:t>
+      </w:r>
+      <w:proofErr w:type="spellEnd"/>
+      <w:r>
+        <w:t xml:space="preserve">, </w:t>
+      </w:r>
+      <w:proofErr w:type="spellStart"/>
+      <w:r>
+        <w:t>consider</w:t>
+      </w:r>
+      <w:proofErr w:type="spellEnd"/>
+      <w:r>
+        <w:t xml:space="preserve"> </w:t>
+      </w:r>
+      <w:proofErr w:type="spellStart"/>
+      <w:r>
+        <w:t>the</w:t>
+      </w:r>
+      <w:proofErr w:type="spellEnd"/>
+      <w:r>
+        <w:t xml:space="preserve"> </w:t>
+      </w:r>
+      <w:proofErr w:type="spellStart"/>
+      <w:r>
         <w:t>int</w:t>
       </w:r>
       <w:proofErr w:type="spellEnd"/>
       <w:r>
-        <w:rPr>
-          <w:sz w:val="24"/>
-          <w:szCs w:val="24"/>
-        </w:rPr>
         <w:t xml:space="preserve"> </w:t>
       </w:r>
       <w:proofErr w:type="spellStart"/>
@@ -319,120 +522,422 @@
         <w:rPr>
           <w:i/>
           <w:iCs/>
-          <w:sz w:val="24"/>
-          <w:szCs w:val="24"/>
         </w:rPr>
         <w:t>saveGamePeriod</w:t>
       </w:r>
       <w:proofErr w:type="spellEnd"/>
       <w:r>
-        <w:rPr>
-          <w:sz w:val="24"/>
-          <w:szCs w:val="24"/>
-        </w:rPr>
-        <w:t xml:space="preserve"> contido no método </w:t>
+        <w:t xml:space="preserve"> </w:t>
+      </w:r>
+      <w:proofErr w:type="spellStart"/>
+      <w:r>
+        <w:t>variable</w:t>
+      </w:r>
+      <w:proofErr w:type="spellEnd"/>
+      <w:r>
+        <w:t xml:space="preserve"> </w:t>
+      </w:r>
+      <w:proofErr w:type="spellStart"/>
+      <w:r>
+        <w:t>within</w:t>
+      </w:r>
+      <w:proofErr w:type="spellEnd"/>
+      <w:r>
+        <w:t xml:space="preserve"> </w:t>
+      </w:r>
+      <w:proofErr w:type="spellStart"/>
+      <w:r>
+        <w:t>the</w:t>
+      </w:r>
+      <w:proofErr w:type="spellEnd"/>
+      <w:r>
+        <w:t xml:space="preserve"> </w:t>
       </w:r>
       <w:proofErr w:type="spellStart"/>
       <w:r>
         <w:rPr>
           <w:i/>
           <w:iCs/>
-          <w:sz w:val="24"/>
-          <w:szCs w:val="24"/>
         </w:rPr>
         <w:t>autoSaveGame</w:t>
       </w:r>
       <w:proofErr w:type="spellEnd"/>
       <w:r>
-        <w:rPr>
-          <w:sz w:val="24"/>
-          <w:szCs w:val="24"/>
-        </w:rPr>
-        <w:t xml:space="preserve"> na linha 886, da classe </w:t>
+        <w:t xml:space="preserve"> </w:t>
+      </w:r>
+      <w:proofErr w:type="spellStart"/>
+      <w:r>
+        <w:t>method</w:t>
+      </w:r>
+      <w:proofErr w:type="spellEnd"/>
+      <w:r>
+        <w:t xml:space="preserve"> </w:t>
+      </w:r>
+      <w:proofErr w:type="spellStart"/>
+      <w:r>
+        <w:t>on</w:t>
+      </w:r>
+      <w:proofErr w:type="spellEnd"/>
+      <w:r>
+        <w:t xml:space="preserve"> </w:t>
+      </w:r>
+      <w:proofErr w:type="spellStart"/>
+      <w:r>
+        <w:t>line</w:t>
+      </w:r>
+      <w:proofErr w:type="spellEnd"/>
+      <w:r>
+        <w:t xml:space="preserve"> 886 </w:t>
+      </w:r>
+      <w:proofErr w:type="spellStart"/>
+      <w:r>
+        <w:t>of</w:t>
+      </w:r>
+      <w:proofErr w:type="spellEnd"/>
+      <w:r>
+        <w:t xml:space="preserve"> </w:t>
+      </w:r>
+      <w:proofErr w:type="spellStart"/>
+      <w:r>
+        <w:t>the</w:t>
+      </w:r>
+      <w:proofErr w:type="spellEnd"/>
+      <w:r>
+        <w:t xml:space="preserve"> </w:t>
       </w:r>
       <w:r>
         <w:rPr>
           <w:i/>
           <w:iCs/>
-          <w:sz w:val="24"/>
-          <w:szCs w:val="24"/>
         </w:rPr>
         <w:t>InGameController.java</w:t>
       </w:r>
       <w:r>
-        <w:rPr>
-          <w:sz w:val="24"/>
-          <w:szCs w:val="24"/>
-        </w:rPr>
-        <w:t xml:space="preserve">  no package </w:t>
-      </w:r>
-      <w:proofErr w:type="spellStart"/>
+        <w:t xml:space="preserve"> </w:t>
+      </w:r>
+      <w:proofErr w:type="spellStart"/>
+      <w:r>
+        <w:t>class</w:t>
+      </w:r>
+      <w:proofErr w:type="spellEnd"/>
+      <w:r>
+        <w:t xml:space="preserve"> in </w:t>
+      </w:r>
+      <w:proofErr w:type="spellStart"/>
+      <w:r>
+        <w:t>the</w:t>
+      </w:r>
+      <w:proofErr w:type="spellEnd"/>
+      <w:r>
+        <w:t xml:space="preserve"> </w:t>
+      </w:r>
+      <w:proofErr w:type="spellStart"/>
+      <w:proofErr w:type="gramStart"/>
       <w:r>
         <w:rPr>
           <w:i/>
           <w:iCs/>
-          <w:kern w:val="0"/>
-          <w:sz w:val="24"/>
-          <w:szCs w:val="24"/>
-          <w14:ligatures w14:val="none"/>
-        </w:rPr>
-        <w:t>src.net.sf.freecol.client.control</w:t>
-      </w:r>
-      <w:proofErr w:type="spellEnd"/>
+        </w:rPr>
+        <w:t>src.net.sf.freecol</w:t>
+      </w:r>
+      <w:proofErr w:type="gramEnd"/>
       <w:r>
         <w:rPr>
           <w:i/>
           <w:iCs/>
-          <w:kern w:val="0"/>
-          <w:sz w:val="24"/>
-          <w:szCs w:val="24"/>
-          <w14:ligatures w14:val="none"/>
-        </w:rPr>
+        </w:rPr>
+        <w:t>.client.control</w:t>
+      </w:r>
+      <w:proofErr w:type="spellEnd"/>
+      <w:r>
+        <w:t xml:space="preserve"> package. </w:t>
+      </w:r>
+      <w:proofErr w:type="spellStart"/>
+      <w:r>
+        <w:t>This</w:t>
+      </w:r>
+      <w:proofErr w:type="spellEnd"/>
+      <w:r>
+        <w:t xml:space="preserve"> </w:t>
+      </w:r>
+      <w:proofErr w:type="spellStart"/>
+      <w:r>
+        <w:t>variable</w:t>
+      </w:r>
+      <w:proofErr w:type="spellEnd"/>
+      <w:r>
+        <w:t xml:space="preserve"> </w:t>
+      </w:r>
+      <w:proofErr w:type="spellStart"/>
+      <w:r>
+        <w:t>is</w:t>
+      </w:r>
+      <w:proofErr w:type="spellEnd"/>
+      <w:r>
+        <w:t xml:space="preserve"> </w:t>
+      </w:r>
+      <w:proofErr w:type="spellStart"/>
+      <w:r>
+        <w:t>used</w:t>
+      </w:r>
+      <w:proofErr w:type="spellEnd"/>
+      <w:r>
+        <w:t xml:space="preserve"> to </w:t>
+      </w:r>
+      <w:proofErr w:type="spellStart"/>
+      <w:r>
+        <w:t>represent</w:t>
+      </w:r>
+      <w:proofErr w:type="spellEnd"/>
+      <w:r>
+        <w:t xml:space="preserve"> </w:t>
+      </w:r>
+      <w:proofErr w:type="spellStart"/>
+      <w:r>
+        <w:t>information</w:t>
+      </w:r>
+      <w:proofErr w:type="spellEnd"/>
+      <w:r>
+        <w:t xml:space="preserve"> </w:t>
+      </w:r>
+      <w:proofErr w:type="spellStart"/>
+      <w:r>
+        <w:t>like</w:t>
+      </w:r>
+      <w:proofErr w:type="spellEnd"/>
+      <w:r>
+        <w:t xml:space="preserve"> </w:t>
+      </w:r>
+      <w:proofErr w:type="spellStart"/>
+      <w:r>
+        <w:t>save</w:t>
+      </w:r>
+      <w:proofErr w:type="spellEnd"/>
+      <w:r>
+        <w:t xml:space="preserve"> game </w:t>
+      </w:r>
+      <w:proofErr w:type="spellStart"/>
+      <w:r>
+        <w:t>periods</w:t>
+      </w:r>
+      <w:proofErr w:type="spellEnd"/>
+      <w:r>
+        <w:t xml:space="preserve">. </w:t>
+      </w:r>
+      <w:proofErr w:type="spellStart"/>
+      <w:r>
+        <w:t>By</w:t>
+      </w:r>
+      <w:proofErr w:type="spellEnd"/>
+      <w:r>
+        <w:t xml:space="preserve"> </w:t>
+      </w:r>
+      <w:proofErr w:type="spellStart"/>
+      <w:r>
+        <w:t>using</w:t>
+      </w:r>
+      <w:proofErr w:type="spellEnd"/>
+      <w:r>
+        <w:t xml:space="preserve"> </w:t>
+      </w:r>
+      <w:proofErr w:type="spellStart"/>
+      <w:r>
+        <w:t>an</w:t>
+      </w:r>
+      <w:proofErr w:type="spellEnd"/>
+      <w:r>
+        <w:t xml:space="preserve"> </w:t>
+      </w:r>
+      <w:proofErr w:type="spellStart"/>
+      <w:r>
+        <w:t>object</w:t>
+      </w:r>
+      <w:proofErr w:type="spellEnd"/>
+      <w:r>
+        <w:t xml:space="preserve"> </w:t>
+      </w:r>
+      <w:proofErr w:type="spellStart"/>
+      <w:r>
+        <w:t>type</w:t>
+      </w:r>
+      <w:proofErr w:type="spellEnd"/>
+      <w:r>
+        <w:t xml:space="preserve"> </w:t>
+      </w:r>
+      <w:proofErr w:type="spellStart"/>
+      <w:r>
+        <w:t>that</w:t>
+      </w:r>
+      <w:proofErr w:type="spellEnd"/>
+      <w:r>
+        <w:t xml:space="preserve"> </w:t>
+      </w:r>
+      <w:proofErr w:type="spellStart"/>
+      <w:r>
+        <w:t>encapsulates</w:t>
+      </w:r>
+      <w:proofErr w:type="spellEnd"/>
+      <w:r>
+        <w:t xml:space="preserve"> </w:t>
+      </w:r>
+      <w:proofErr w:type="spellStart"/>
+      <w:r>
+        <w:t>this</w:t>
+      </w:r>
+      <w:proofErr w:type="spellEnd"/>
+      <w:r>
+        <w:t xml:space="preserve"> </w:t>
+      </w:r>
+      <w:proofErr w:type="spellStart"/>
+      <w:r>
+        <w:t>information</w:t>
+      </w:r>
+      <w:proofErr w:type="spellEnd"/>
+      <w:r>
         <w:t xml:space="preserve">, </w:t>
       </w:r>
-      <w:r>
-        <w:rPr>
-          <w:kern w:val="0"/>
-          <w:sz w:val="24"/>
-          <w:szCs w:val="24"/>
-          <w14:ligatures w14:val="none"/>
-        </w:rPr>
-        <w:t>este</w:t>
-      </w:r>
-      <w:r>
-        <w:rPr>
-          <w:sz w:val="24"/>
-          <w:szCs w:val="24"/>
-        </w:rPr>
-        <w:t xml:space="preserve"> é usado para representar informações como períodos de salvamento. Usar um tipo de objeto que encapsula essa informação, como uma classe</w:t>
-      </w:r>
+      <w:proofErr w:type="spellStart"/>
+      <w:r>
+        <w:t>such</w:t>
+      </w:r>
+      <w:proofErr w:type="spellEnd"/>
+      <w:r>
+        <w:t xml:space="preserve"> as a </w:t>
+      </w:r>
+      <w:proofErr w:type="spellStart"/>
       <w:r>
         <w:rPr>
           <w:i/>
           <w:iCs/>
-          <w:sz w:val="24"/>
-          <w:szCs w:val="24"/>
-        </w:rPr>
-        <w:t xml:space="preserve"> </w:t>
-      </w:r>
-      <w:proofErr w:type="spellStart"/>
-      <w:r>
-        <w:rPr>
-          <w:i/>
-          <w:iCs/>
-          <w:sz w:val="24"/>
-          <w:szCs w:val="24"/>
         </w:rPr>
         <w:t>SaveGamePeriod</w:t>
       </w:r>
       <w:proofErr w:type="spellEnd"/>
       <w:r>
-        <w:rPr>
-          <w:sz w:val="24"/>
-          <w:szCs w:val="24"/>
-        </w:rPr>
-        <w:t xml:space="preserve">, que poderíamos criar,  de forma a tornar o código claro e permitir as validações mais robusto. </w:t>
-      </w:r>
+        <w:t xml:space="preserve"> </w:t>
+      </w:r>
+      <w:proofErr w:type="spellStart"/>
+      <w:r>
+        <w:t>class</w:t>
+      </w:r>
+      <w:proofErr w:type="spellEnd"/>
+      <w:r>
+        <w:t xml:space="preserve"> </w:t>
+      </w:r>
+      <w:proofErr w:type="spellStart"/>
+      <w:r>
+        <w:t>that</w:t>
+      </w:r>
+      <w:proofErr w:type="spellEnd"/>
+      <w:r>
+        <w:t xml:space="preserve"> </w:t>
+      </w:r>
+      <w:proofErr w:type="spellStart"/>
+      <w:r>
+        <w:t>we</w:t>
+      </w:r>
+      <w:proofErr w:type="spellEnd"/>
+      <w:r>
+        <w:t xml:space="preserve"> </w:t>
+      </w:r>
+      <w:proofErr w:type="spellStart"/>
+      <w:r>
+        <w:t>could</w:t>
+      </w:r>
+      <w:proofErr w:type="spellEnd"/>
+      <w:r>
+        <w:t xml:space="preserve"> </w:t>
+      </w:r>
+      <w:proofErr w:type="spellStart"/>
+      <w:r>
+        <w:t>create</w:t>
+      </w:r>
+      <w:proofErr w:type="spellEnd"/>
+      <w:r>
+        <w:t xml:space="preserve">, </w:t>
+      </w:r>
+      <w:proofErr w:type="spellStart"/>
+      <w:r>
+        <w:t>we</w:t>
+      </w:r>
+      <w:proofErr w:type="spellEnd"/>
+      <w:r>
+        <w:t xml:space="preserve"> can </w:t>
+      </w:r>
+      <w:proofErr w:type="spellStart"/>
+      <w:r>
+        <w:t>make</w:t>
+      </w:r>
+      <w:proofErr w:type="spellEnd"/>
+      <w:r>
+        <w:t xml:space="preserve"> </w:t>
+      </w:r>
+      <w:proofErr w:type="spellStart"/>
+      <w:r>
+        <w:t>the</w:t>
+      </w:r>
+      <w:proofErr w:type="spellEnd"/>
+      <w:r>
+        <w:t xml:space="preserve"> </w:t>
+      </w:r>
+      <w:proofErr w:type="spellStart"/>
+      <w:r>
+        <w:t>code</w:t>
+      </w:r>
+      <w:proofErr w:type="spellEnd"/>
+      <w:r>
+        <w:t xml:space="preserve"> </w:t>
+      </w:r>
+      <w:proofErr w:type="spellStart"/>
+      <w:r>
+        <w:t>clearer</w:t>
+      </w:r>
+      <w:proofErr w:type="spellEnd"/>
+      <w:r>
+        <w:t xml:space="preserve"> </w:t>
+      </w:r>
+      <w:proofErr w:type="spellStart"/>
+      <w:r>
+        <w:t>and</w:t>
+      </w:r>
+      <w:proofErr w:type="spellEnd"/>
+      <w:r>
+        <w:t xml:space="preserve"> </w:t>
+      </w:r>
+      <w:proofErr w:type="spellStart"/>
+      <w:r>
+        <w:t>enable</w:t>
+      </w:r>
+      <w:proofErr w:type="spellEnd"/>
+      <w:r>
+        <w:t xml:space="preserve"> more </w:t>
+      </w:r>
+      <w:proofErr w:type="spellStart"/>
+      <w:r>
+        <w:t>robust</w:t>
+      </w:r>
+      <w:proofErr w:type="spellEnd"/>
+      <w:r>
+        <w:t xml:space="preserve"> </w:t>
+      </w:r>
+      <w:proofErr w:type="spellStart"/>
+      <w:r>
+        <w:t>validations</w:t>
+      </w:r>
+      <w:proofErr w:type="spellEnd"/>
+      <w:r>
+        <w:t>.</w:t>
+      </w:r>
+    </w:p>
+    <w:p>
+      <w:pPr>
+        <w:ind w:left="360"/>
+        <w:jc w:val="both"/>
+        <w:rPr>
+          <w:sz w:val="24"/>
+          <w:szCs w:val="24"/>
+        </w:rPr>
+      </w:pPr>
     </w:p>
     <w:p>
       <w:pPr>
@@ -484,81 +989,95 @@
     </w:p>
     <w:p>
       <w:pPr>
-        <w:rPr>
-          <w:i/>
-          <w:iCs/>
-          <w:sz w:val="24"/>
-          <w:szCs w:val="24"/>
-          <w:u w:val="single"/>
-        </w:rPr>
-      </w:pPr>
-      <w:r>
-        <w:rPr>
-          <w:sz w:val="24"/>
-          <w:szCs w:val="24"/>
-        </w:rPr>
-        <w:t xml:space="preserve"> Fig</w:t>
-      </w:r>
-      <w:r>
-        <w:rPr>
-          <w:sz w:val="24"/>
-          <w:szCs w:val="24"/>
-        </w:rPr>
-        <w:t>1</w:t>
-      </w:r>
-      <w:r>
-        <w:rPr>
-          <w:sz w:val="24"/>
-          <w:szCs w:val="24"/>
-        </w:rPr>
-        <w:t xml:space="preserve">. Parte do código do método </w:t>
-      </w:r>
-      <w:proofErr w:type="spellStart"/>
-      <w:r>
-        <w:rPr>
-          <w:i/>
-          <w:iCs/>
-          <w:sz w:val="24"/>
-          <w:szCs w:val="24"/>
+        <w:pStyle w:val="HTMLpr-formatado"/>
+        <w:shd w:val="clear" w:color="auto" w:fill="F8F9FA"/>
+        <w:spacing w:line="540" w:lineRule="atLeast"/>
+        <w:rPr>
+          <w:rFonts w:asciiTheme="minorHAnsi" w:hAnsiTheme="minorHAnsi" w:cstheme="minorHAnsi"/>
+          <w:color w:val="202124"/>
+          <w:sz w:val="22"/>
+          <w:szCs w:val="22"/>
+        </w:rPr>
+      </w:pPr>
+      <w:proofErr w:type="spellStart"/>
+      <w:r>
+        <w:rPr>
+          <w:rFonts w:asciiTheme="minorHAnsi" w:hAnsiTheme="minorHAnsi" w:cstheme="minorHAnsi"/>
+          <w:sz w:val="22"/>
+          <w:szCs w:val="22"/>
+        </w:rPr>
+        <w:t>Pic</w:t>
+      </w:r>
+      <w:proofErr w:type="spellEnd"/>
+      <w:r>
+        <w:rPr>
+          <w:rFonts w:asciiTheme="minorHAnsi" w:hAnsiTheme="minorHAnsi" w:cstheme="minorHAnsi"/>
+          <w:sz w:val="22"/>
+          <w:szCs w:val="22"/>
+        </w:rPr>
+        <w:t xml:space="preserve">. </w:t>
+      </w:r>
+      <w:r>
+        <w:rPr>
+          <w:rFonts w:asciiTheme="minorHAnsi" w:hAnsiTheme="minorHAnsi" w:cstheme="minorHAnsi"/>
+          <w:sz w:val="22"/>
+          <w:szCs w:val="22"/>
+        </w:rPr>
+        <w:t xml:space="preserve">1. </w:t>
+      </w:r>
+      <w:r>
+        <w:rPr>
+          <w:rFonts w:asciiTheme="minorHAnsi" w:hAnsiTheme="minorHAnsi" w:cstheme="minorHAnsi"/>
+          <w:color w:val="202124"/>
+          <w:sz w:val="22"/>
+          <w:szCs w:val="22"/>
+          <w:lang w:val="en"/>
+        </w:rPr>
+        <w:t xml:space="preserve">Part of the </w:t>
+      </w:r>
+      <w:proofErr w:type="spellStart"/>
+      <w:r>
+        <w:rPr>
+          <w:rFonts w:asciiTheme="minorHAnsi" w:hAnsiTheme="minorHAnsi" w:cstheme="minorHAnsi"/>
+          <w:color w:val="202124"/>
+          <w:sz w:val="22"/>
+          <w:szCs w:val="22"/>
+          <w:lang w:val="en"/>
         </w:rPr>
         <w:t>autoSaveGame</w:t>
       </w:r>
       <w:proofErr w:type="spellEnd"/>
       <w:r>
         <w:rPr>
-          <w:i/>
-          <w:iCs/>
-          <w:sz w:val="24"/>
-          <w:szCs w:val="24"/>
-        </w:rPr>
-        <w:t xml:space="preserve"> </w:t>
-      </w:r>
-      <w:r>
-        <w:rPr>
-          <w:sz w:val="24"/>
-          <w:szCs w:val="24"/>
-        </w:rPr>
-        <w:t xml:space="preserve">onde se chama o inteiro </w:t>
-      </w:r>
-      <w:proofErr w:type="spellStart"/>
-      <w:r>
-        <w:rPr>
-          <w:i/>
-          <w:iCs/>
-          <w:sz w:val="24"/>
-          <w:szCs w:val="24"/>
+          <w:rFonts w:asciiTheme="minorHAnsi" w:hAnsiTheme="minorHAnsi" w:cstheme="minorHAnsi"/>
+          <w:color w:val="202124"/>
+          <w:sz w:val="22"/>
+          <w:szCs w:val="22"/>
+          <w:lang w:val="en"/>
+        </w:rPr>
+        <w:t xml:space="preserve"> method code where the entire </w:t>
+      </w:r>
+      <w:proofErr w:type="spellStart"/>
+      <w:r>
+        <w:rPr>
+          <w:rFonts w:asciiTheme="minorHAnsi" w:hAnsiTheme="minorHAnsi" w:cstheme="minorHAnsi"/>
+          <w:color w:val="202124"/>
+          <w:sz w:val="22"/>
+          <w:szCs w:val="22"/>
+          <w:lang w:val="en"/>
         </w:rPr>
         <w:t>saveGamePeriod</w:t>
       </w:r>
       <w:proofErr w:type="spellEnd"/>
       <w:r>
         <w:rPr>
-          <w:i/>
-          <w:iCs/>
-          <w:sz w:val="24"/>
-          <w:szCs w:val="24"/>
-        </w:rPr>
-        <w:t>.</w:t>
+          <w:rFonts w:asciiTheme="minorHAnsi" w:hAnsiTheme="minorHAnsi" w:cstheme="minorHAnsi"/>
+          <w:color w:val="202124"/>
+          <w:sz w:val="22"/>
+          <w:szCs w:val="22"/>
+          <w:lang w:val="en"/>
+        </w:rPr>
+        <w:t xml:space="preserve"> is called.</w:t>
       </w:r>
     </w:p>
     <w:p>
@@ -614,249 +1133,1146 @@
     </w:p>
     <w:p>
       <w:pPr>
-        <w:pStyle w:val="PargrafodaLista"/>
-        <w:rPr>
-          <w:rStyle w:val="Forte"/>
-          <w:b w:val="0"/>
-          <w:bCs w:val="0"/>
-          <w:sz w:val="24"/>
-          <w:szCs w:val="24"/>
-        </w:rPr>
-      </w:pPr>
-      <w:r>
-        <w:rPr>
-          <w:rStyle w:val="Forte"/>
-          <w:b w:val="0"/>
-          <w:bCs w:val="0"/>
-          <w:sz w:val="24"/>
-          <w:szCs w:val="24"/>
-        </w:rPr>
-        <w:t xml:space="preserve">O método </w:t>
-      </w:r>
-      <w:proofErr w:type="spellStart"/>
-      <w:r>
-        <w:rPr>
-          <w:rStyle w:val="Forte"/>
+        <w:ind w:firstLine="360"/>
+        <w:jc w:val="both"/>
+        <w:rPr>
+          <w:rStyle w:val="Forte"/>
+          <w:rFonts w:cstheme="minorHAnsi"/>
+          <w:b w:val="0"/>
+          <w:bCs w:val="0"/>
+        </w:rPr>
+      </w:pPr>
+      <w:proofErr w:type="spellStart"/>
+      <w:r>
+        <w:rPr>
+          <w:rStyle w:val="Forte"/>
+          <w:rFonts w:cstheme="minorHAnsi"/>
+          <w:b w:val="0"/>
+          <w:bCs w:val="0"/>
+        </w:rPr>
+        <w:t>The</w:t>
+      </w:r>
+      <w:proofErr w:type="spellEnd"/>
+      <w:r>
+        <w:rPr>
+          <w:rStyle w:val="Forte"/>
+          <w:rFonts w:cstheme="minorHAnsi"/>
+          <w:b w:val="0"/>
+          <w:bCs w:val="0"/>
+        </w:rPr>
+        <w:t xml:space="preserve"> </w:t>
+      </w:r>
+      <w:proofErr w:type="spellStart"/>
+      <w:r>
+        <w:rPr>
+          <w:rStyle w:val="Forte"/>
+          <w:rFonts w:cstheme="minorHAnsi"/>
+          <w:b w:val="0"/>
+          <w:bCs w:val="0"/>
+        </w:rPr>
+        <w:t>moveDirection</w:t>
+      </w:r>
+      <w:proofErr w:type="spellEnd"/>
+      <w:r>
+        <w:rPr>
+          <w:rStyle w:val="Forte"/>
+          <w:rFonts w:cstheme="minorHAnsi"/>
+          <w:b w:val="0"/>
+          <w:bCs w:val="0"/>
+        </w:rPr>
+        <w:t xml:space="preserve"> </w:t>
+      </w:r>
+      <w:proofErr w:type="spellStart"/>
+      <w:r>
+        <w:rPr>
+          <w:rStyle w:val="Forte"/>
+          <w:rFonts w:cstheme="minorHAnsi"/>
+          <w:b w:val="0"/>
+          <w:bCs w:val="0"/>
+        </w:rPr>
+        <w:t>method</w:t>
+      </w:r>
+      <w:proofErr w:type="spellEnd"/>
+      <w:r>
+        <w:rPr>
+          <w:rStyle w:val="Forte"/>
+          <w:rFonts w:cstheme="minorHAnsi"/>
+          <w:b w:val="0"/>
+          <w:bCs w:val="0"/>
+        </w:rPr>
+        <w:t xml:space="preserve"> in </w:t>
+      </w:r>
+      <w:proofErr w:type="spellStart"/>
+      <w:r>
+        <w:rPr>
+          <w:rStyle w:val="Forte"/>
+          <w:rFonts w:cstheme="minorHAnsi"/>
+          <w:b w:val="0"/>
+          <w:bCs w:val="0"/>
+        </w:rPr>
+        <w:t>the</w:t>
+      </w:r>
+      <w:proofErr w:type="spellEnd"/>
+      <w:r>
+        <w:rPr>
+          <w:rStyle w:val="Forte"/>
+          <w:rFonts w:cstheme="minorHAnsi"/>
+          <w:b w:val="0"/>
+          <w:bCs w:val="0"/>
+        </w:rPr>
+        <w:t xml:space="preserve"> </w:t>
+      </w:r>
+      <w:r>
+        <w:rPr>
+          <w:rStyle w:val="Forte"/>
+          <w:rFonts w:cstheme="minorHAnsi"/>
           <w:b w:val="0"/>
           <w:bCs w:val="0"/>
           <w:i/>
           <w:iCs/>
-          <w:sz w:val="24"/>
-          <w:szCs w:val="24"/>
-        </w:rPr>
-        <w:t>moveDirection</w:t>
-      </w:r>
-      <w:proofErr w:type="spellEnd"/>
-      <w:r>
-        <w:rPr>
-          <w:rStyle w:val="Forte"/>
+        </w:rPr>
+        <w:t>InGameController.java</w:t>
+      </w:r>
+      <w:r>
+        <w:rPr>
+          <w:rStyle w:val="Forte"/>
+          <w:rFonts w:cstheme="minorHAnsi"/>
+          <w:b w:val="0"/>
+          <w:bCs w:val="0"/>
+        </w:rPr>
+        <w:t xml:space="preserve"> </w:t>
+      </w:r>
+      <w:proofErr w:type="spellStart"/>
+      <w:r>
+        <w:rPr>
+          <w:rStyle w:val="Forte"/>
+          <w:rFonts w:cstheme="minorHAnsi"/>
+          <w:b w:val="0"/>
+          <w:bCs w:val="0"/>
+        </w:rPr>
+        <w:t>class</w:t>
+      </w:r>
+      <w:proofErr w:type="spellEnd"/>
+      <w:r>
+        <w:rPr>
+          <w:rStyle w:val="Forte"/>
+          <w:rFonts w:cstheme="minorHAnsi"/>
+          <w:b w:val="0"/>
+          <w:bCs w:val="0"/>
+        </w:rPr>
+        <w:t xml:space="preserve"> </w:t>
+      </w:r>
+      <w:proofErr w:type="spellStart"/>
+      <w:r>
+        <w:rPr>
+          <w:rStyle w:val="Forte"/>
+          <w:rFonts w:cstheme="minorHAnsi"/>
+          <w:b w:val="0"/>
+          <w:bCs w:val="0"/>
+        </w:rPr>
+        <w:t>located</w:t>
+      </w:r>
+      <w:proofErr w:type="spellEnd"/>
+      <w:r>
+        <w:rPr>
+          <w:rStyle w:val="Forte"/>
+          <w:rFonts w:cstheme="minorHAnsi"/>
+          <w:b w:val="0"/>
+          <w:bCs w:val="0"/>
+        </w:rPr>
+        <w:t xml:space="preserve"> in </w:t>
+      </w:r>
+      <w:proofErr w:type="spellStart"/>
+      <w:r>
+        <w:rPr>
+          <w:rStyle w:val="Forte"/>
+          <w:rFonts w:cstheme="minorHAnsi"/>
+          <w:b w:val="0"/>
+          <w:bCs w:val="0"/>
+        </w:rPr>
+        <w:t>the</w:t>
+      </w:r>
+      <w:proofErr w:type="spellEnd"/>
+      <w:r>
+        <w:rPr>
+          <w:rStyle w:val="Forte"/>
+          <w:rFonts w:cstheme="minorHAnsi"/>
+          <w:b w:val="0"/>
+          <w:bCs w:val="0"/>
+        </w:rPr>
+        <w:t xml:space="preserve"> </w:t>
+      </w:r>
+      <w:proofErr w:type="spellStart"/>
+      <w:proofErr w:type="gramStart"/>
+      <w:r>
+        <w:rPr>
+          <w:rStyle w:val="Forte"/>
+          <w:rFonts w:cstheme="minorHAnsi"/>
           <w:b w:val="0"/>
           <w:bCs w:val="0"/>
           <w:i/>
           <w:iCs/>
-          <w:sz w:val="24"/>
-          <w:szCs w:val="24"/>
-        </w:rPr>
-        <w:t xml:space="preserve"> </w:t>
-      </w:r>
-      <w:r>
-        <w:rPr>
-          <w:rStyle w:val="Forte"/>
-          <w:b w:val="0"/>
-          <w:bCs w:val="0"/>
-          <w:sz w:val="24"/>
-          <w:szCs w:val="24"/>
-        </w:rPr>
-        <w:t xml:space="preserve"> da classe </w:t>
-      </w:r>
-      <w:r>
-        <w:rPr>
+        </w:rPr>
+        <w:t>src.net.sf.freecol</w:t>
+      </w:r>
+      <w:proofErr w:type="gramEnd"/>
+      <w:r>
+        <w:rPr>
+          <w:rStyle w:val="Forte"/>
+          <w:rFonts w:cstheme="minorHAnsi"/>
+          <w:b w:val="0"/>
+          <w:bCs w:val="0"/>
           <w:i/>
           <w:iCs/>
         </w:rPr>
-        <w:t>InGameController.java</w:t>
-      </w:r>
-      <w:r>
-        <w:t xml:space="preserve"> </w:t>
-      </w:r>
-      <w:r>
-        <w:rPr>
-          <w:rStyle w:val="Forte"/>
-          <w:b w:val="0"/>
-          <w:bCs w:val="0"/>
-          <w:sz w:val="24"/>
-          <w:szCs w:val="24"/>
-        </w:rPr>
-        <w:t xml:space="preserve">contida no package </w:t>
-      </w:r>
-      <w:proofErr w:type="spellStart"/>
-      <w:r>
-        <w:rPr>
-          <w:i/>
-          <w:iCs/>
-          <w:kern w:val="0"/>
-          <w14:ligatures w14:val="none"/>
-        </w:rPr>
-        <w:t>src.net.sf.freecol.client.control</w:t>
-      </w:r>
-      <w:proofErr w:type="spellEnd"/>
-      <w:r>
-        <w:rPr>
-          <w:i/>
-          <w:iCs/>
-          <w:kern w:val="0"/>
-          <w14:ligatures w14:val="none"/>
-        </w:rPr>
-        <w:t xml:space="preserve">  </w:t>
-      </w:r>
-      <w:r>
-        <w:rPr>
-          <w:kern w:val="0"/>
-          <w:sz w:val="24"/>
-          <w:szCs w:val="24"/>
-          <w14:ligatures w14:val="none"/>
-        </w:rPr>
-        <w:t>que começa na linha 1315</w:t>
-      </w:r>
-      <w:r>
-        <w:rPr>
-          <w:kern w:val="0"/>
-          <w:sz w:val="24"/>
-          <w:szCs w:val="24"/>
-          <w14:ligatures w14:val="none"/>
-        </w:rPr>
-        <w:t xml:space="preserve"> acabando só na linha 1496,  </w:t>
-      </w:r>
-      <w:r>
-        <w:rPr>
-          <w:rStyle w:val="Forte"/>
-          <w:b w:val="0"/>
-          <w:bCs w:val="0"/>
-          <w:sz w:val="24"/>
-          <w:szCs w:val="24"/>
-        </w:rPr>
-        <w:t xml:space="preserve">vê-se </w:t>
-      </w:r>
-      <w:r>
-        <w:rPr>
-          <w:rStyle w:val="Forte"/>
-          <w:b w:val="0"/>
-          <w:bCs w:val="0"/>
-          <w:sz w:val="24"/>
-          <w:szCs w:val="24"/>
-        </w:rPr>
-        <w:t>logo que é</w:t>
-      </w:r>
-      <w:r>
-        <w:rPr>
-          <w:rStyle w:val="Forte"/>
-          <w:b w:val="0"/>
-          <w:bCs w:val="0"/>
-          <w:sz w:val="24"/>
-          <w:szCs w:val="24"/>
-        </w:rPr>
-        <w:t xml:space="preserve"> </w:t>
-      </w:r>
-      <w:r>
-        <w:rPr>
-          <w:rStyle w:val="Forte"/>
-          <w:b w:val="0"/>
-          <w:bCs w:val="0"/>
-          <w:sz w:val="24"/>
-          <w:szCs w:val="24"/>
-        </w:rPr>
-        <w:t xml:space="preserve">um método </w:t>
-      </w:r>
-      <w:r>
-        <w:rPr>
-          <w:rStyle w:val="Forte"/>
-          <w:b w:val="0"/>
-          <w:bCs w:val="0"/>
-          <w:sz w:val="24"/>
-          <w:szCs w:val="24"/>
-        </w:rPr>
-        <w:t xml:space="preserve">extenso e verifica-se que este faz muitas verificações condicionais e ações diferentes. Dividir esse método em métodos menores e mais específicos </w:t>
-      </w:r>
-      <w:r>
-        <w:rPr>
-          <w:rStyle w:val="Forte"/>
-          <w:b w:val="0"/>
-          <w:bCs w:val="0"/>
-          <w:sz w:val="24"/>
-          <w:szCs w:val="24"/>
-        </w:rPr>
-        <w:t>seria uma</w:t>
-      </w:r>
-      <w:r>
-        <w:rPr>
-          <w:rStyle w:val="Forte"/>
-          <w:b w:val="0"/>
-          <w:bCs w:val="0"/>
-          <w:sz w:val="24"/>
-          <w:szCs w:val="24"/>
-        </w:rPr>
-        <w:t xml:space="preserve"> melhor</w:t>
-      </w:r>
-      <w:r>
-        <w:rPr>
-          <w:rStyle w:val="Forte"/>
-          <w:b w:val="0"/>
-          <w:bCs w:val="0"/>
-          <w:sz w:val="24"/>
-          <w:szCs w:val="24"/>
-        </w:rPr>
-        <w:t xml:space="preserve">ia possível quer em termos de </w:t>
-      </w:r>
-      <w:r>
-        <w:rPr>
-          <w:rStyle w:val="Forte"/>
-          <w:b w:val="0"/>
-          <w:bCs w:val="0"/>
-          <w:sz w:val="24"/>
-          <w:szCs w:val="24"/>
-        </w:rPr>
-        <w:t xml:space="preserve"> legibilidade </w:t>
-      </w:r>
-      <w:r>
-        <w:rPr>
-          <w:rStyle w:val="Forte"/>
-          <w:b w:val="0"/>
-          <w:bCs w:val="0"/>
-          <w:sz w:val="24"/>
-          <w:szCs w:val="24"/>
-        </w:rPr>
-        <w:t xml:space="preserve">quer na </w:t>
-      </w:r>
-      <w:r>
-        <w:rPr>
-          <w:rStyle w:val="Forte"/>
-          <w:b w:val="0"/>
-          <w:bCs w:val="0"/>
-          <w:sz w:val="24"/>
-          <w:szCs w:val="24"/>
-        </w:rPr>
-        <w:t xml:space="preserve"> manutenção do código. </w:t>
-      </w:r>
-    </w:p>
-    <w:p>
-      <w:pPr>
-        <w:pStyle w:val="PargrafodaLista"/>
-        <w:rPr>
-          <w:rStyle w:val="Forte"/>
-          <w:b w:val="0"/>
-          <w:bCs w:val="0"/>
-          <w:sz w:val="24"/>
-          <w:szCs w:val="24"/>
-        </w:rPr>
-      </w:pPr>
+        <w:t>.client.control</w:t>
+      </w:r>
+      <w:proofErr w:type="spellEnd"/>
+      <w:r>
+        <w:rPr>
+          <w:rStyle w:val="Forte"/>
+          <w:rFonts w:cstheme="minorHAnsi"/>
+          <w:b w:val="0"/>
+          <w:bCs w:val="0"/>
+        </w:rPr>
+        <w:t xml:space="preserve"> package, </w:t>
+      </w:r>
+      <w:proofErr w:type="spellStart"/>
+      <w:r>
+        <w:rPr>
+          <w:rStyle w:val="Forte"/>
+          <w:rFonts w:cstheme="minorHAnsi"/>
+          <w:b w:val="0"/>
+          <w:bCs w:val="0"/>
+        </w:rPr>
+        <w:t>which</w:t>
+      </w:r>
+      <w:proofErr w:type="spellEnd"/>
+      <w:r>
+        <w:rPr>
+          <w:rStyle w:val="Forte"/>
+          <w:rFonts w:cstheme="minorHAnsi"/>
+          <w:b w:val="0"/>
+          <w:bCs w:val="0"/>
+        </w:rPr>
+        <w:t xml:space="preserve"> </w:t>
+      </w:r>
+      <w:proofErr w:type="spellStart"/>
+      <w:r>
+        <w:rPr>
+          <w:rStyle w:val="Forte"/>
+          <w:rFonts w:cstheme="minorHAnsi"/>
+          <w:b w:val="0"/>
+          <w:bCs w:val="0"/>
+        </w:rPr>
+        <w:t>starts</w:t>
+      </w:r>
+      <w:proofErr w:type="spellEnd"/>
+      <w:r>
+        <w:rPr>
+          <w:rStyle w:val="Forte"/>
+          <w:rFonts w:cstheme="minorHAnsi"/>
+          <w:b w:val="0"/>
+          <w:bCs w:val="0"/>
+        </w:rPr>
+        <w:t xml:space="preserve"> </w:t>
+      </w:r>
+      <w:proofErr w:type="spellStart"/>
+      <w:r>
+        <w:rPr>
+          <w:rStyle w:val="Forte"/>
+          <w:rFonts w:cstheme="minorHAnsi"/>
+          <w:b w:val="0"/>
+          <w:bCs w:val="0"/>
+        </w:rPr>
+        <w:t>at</w:t>
+      </w:r>
+      <w:proofErr w:type="spellEnd"/>
+      <w:r>
+        <w:rPr>
+          <w:rStyle w:val="Forte"/>
+          <w:rFonts w:cstheme="minorHAnsi"/>
+          <w:b w:val="0"/>
+          <w:bCs w:val="0"/>
+        </w:rPr>
+        <w:t xml:space="preserve"> </w:t>
+      </w:r>
+      <w:proofErr w:type="spellStart"/>
+      <w:r>
+        <w:rPr>
+          <w:rStyle w:val="Forte"/>
+          <w:rFonts w:cstheme="minorHAnsi"/>
+          <w:b w:val="0"/>
+          <w:bCs w:val="0"/>
+        </w:rPr>
+        <w:t>line</w:t>
+      </w:r>
+      <w:proofErr w:type="spellEnd"/>
+      <w:r>
+        <w:rPr>
+          <w:rStyle w:val="Forte"/>
+          <w:rFonts w:cstheme="minorHAnsi"/>
+          <w:b w:val="0"/>
+          <w:bCs w:val="0"/>
+        </w:rPr>
+        <w:t xml:space="preserve"> 1315 </w:t>
+      </w:r>
+      <w:proofErr w:type="spellStart"/>
+      <w:r>
+        <w:rPr>
+          <w:rStyle w:val="Forte"/>
+          <w:rFonts w:cstheme="minorHAnsi"/>
+          <w:b w:val="0"/>
+          <w:bCs w:val="0"/>
+        </w:rPr>
+        <w:t>and</w:t>
+      </w:r>
+      <w:proofErr w:type="spellEnd"/>
+      <w:r>
+        <w:rPr>
+          <w:rStyle w:val="Forte"/>
+          <w:rFonts w:cstheme="minorHAnsi"/>
+          <w:b w:val="0"/>
+          <w:bCs w:val="0"/>
+        </w:rPr>
+        <w:t xml:space="preserve"> </w:t>
+      </w:r>
+      <w:proofErr w:type="spellStart"/>
+      <w:r>
+        <w:rPr>
+          <w:rStyle w:val="Forte"/>
+          <w:rFonts w:cstheme="minorHAnsi"/>
+          <w:b w:val="0"/>
+          <w:bCs w:val="0"/>
+        </w:rPr>
+        <w:t>extends</w:t>
+      </w:r>
+      <w:proofErr w:type="spellEnd"/>
+      <w:r>
+        <w:rPr>
+          <w:rStyle w:val="Forte"/>
+          <w:rFonts w:cstheme="minorHAnsi"/>
+          <w:b w:val="0"/>
+          <w:bCs w:val="0"/>
+        </w:rPr>
+        <w:t xml:space="preserve"> </w:t>
+      </w:r>
+      <w:proofErr w:type="spellStart"/>
+      <w:r>
+        <w:rPr>
+          <w:rStyle w:val="Forte"/>
+          <w:rFonts w:cstheme="minorHAnsi"/>
+          <w:b w:val="0"/>
+          <w:bCs w:val="0"/>
+        </w:rPr>
+        <w:t>all</w:t>
+      </w:r>
+      <w:proofErr w:type="spellEnd"/>
+      <w:r>
+        <w:rPr>
+          <w:rStyle w:val="Forte"/>
+          <w:rFonts w:cstheme="minorHAnsi"/>
+          <w:b w:val="0"/>
+          <w:bCs w:val="0"/>
+        </w:rPr>
+        <w:t xml:space="preserve"> </w:t>
+      </w:r>
+      <w:proofErr w:type="spellStart"/>
+      <w:r>
+        <w:rPr>
+          <w:rStyle w:val="Forte"/>
+          <w:rFonts w:cstheme="minorHAnsi"/>
+          <w:b w:val="0"/>
+          <w:bCs w:val="0"/>
+        </w:rPr>
+        <w:t>the</w:t>
+      </w:r>
+      <w:proofErr w:type="spellEnd"/>
+      <w:r>
+        <w:rPr>
+          <w:rStyle w:val="Forte"/>
+          <w:rFonts w:cstheme="minorHAnsi"/>
+          <w:b w:val="0"/>
+          <w:bCs w:val="0"/>
+        </w:rPr>
+        <w:t xml:space="preserve"> </w:t>
+      </w:r>
+      <w:proofErr w:type="spellStart"/>
+      <w:r>
+        <w:rPr>
+          <w:rStyle w:val="Forte"/>
+          <w:rFonts w:cstheme="minorHAnsi"/>
+          <w:b w:val="0"/>
+          <w:bCs w:val="0"/>
+        </w:rPr>
+        <w:t>way</w:t>
+      </w:r>
+      <w:proofErr w:type="spellEnd"/>
+      <w:r>
+        <w:rPr>
+          <w:rStyle w:val="Forte"/>
+          <w:rFonts w:cstheme="minorHAnsi"/>
+          <w:b w:val="0"/>
+          <w:bCs w:val="0"/>
+        </w:rPr>
+        <w:t xml:space="preserve"> to </w:t>
+      </w:r>
+      <w:proofErr w:type="spellStart"/>
+      <w:r>
+        <w:rPr>
+          <w:rStyle w:val="Forte"/>
+          <w:rFonts w:cstheme="minorHAnsi"/>
+          <w:b w:val="0"/>
+          <w:bCs w:val="0"/>
+        </w:rPr>
+        <w:t>line</w:t>
+      </w:r>
+      <w:proofErr w:type="spellEnd"/>
+      <w:r>
+        <w:rPr>
+          <w:rStyle w:val="Forte"/>
+          <w:rFonts w:cstheme="minorHAnsi"/>
+          <w:b w:val="0"/>
+          <w:bCs w:val="0"/>
+        </w:rPr>
+        <w:t xml:space="preserve"> 1496, </w:t>
+      </w:r>
+      <w:proofErr w:type="spellStart"/>
+      <w:r>
+        <w:rPr>
+          <w:rStyle w:val="Forte"/>
+          <w:rFonts w:cstheme="minorHAnsi"/>
+          <w:b w:val="0"/>
+          <w:bCs w:val="0"/>
+        </w:rPr>
+        <w:t>is</w:t>
+      </w:r>
+      <w:proofErr w:type="spellEnd"/>
+      <w:r>
+        <w:rPr>
+          <w:rStyle w:val="Forte"/>
+          <w:rFonts w:cstheme="minorHAnsi"/>
+          <w:b w:val="0"/>
+          <w:bCs w:val="0"/>
+        </w:rPr>
+        <w:t xml:space="preserve"> </w:t>
+      </w:r>
+      <w:proofErr w:type="spellStart"/>
+      <w:r>
+        <w:rPr>
+          <w:rStyle w:val="Forte"/>
+          <w:rFonts w:cstheme="minorHAnsi"/>
+          <w:b w:val="0"/>
+          <w:bCs w:val="0"/>
+        </w:rPr>
+        <w:t>evidently</w:t>
+      </w:r>
+      <w:proofErr w:type="spellEnd"/>
+      <w:r>
+        <w:rPr>
+          <w:rStyle w:val="Forte"/>
+          <w:rFonts w:cstheme="minorHAnsi"/>
+          <w:b w:val="0"/>
+          <w:bCs w:val="0"/>
+        </w:rPr>
+        <w:t xml:space="preserve"> a </w:t>
+      </w:r>
+      <w:proofErr w:type="spellStart"/>
+      <w:r>
+        <w:rPr>
+          <w:rStyle w:val="Forte"/>
+          <w:rFonts w:cstheme="minorHAnsi"/>
+          <w:b w:val="0"/>
+          <w:bCs w:val="0"/>
+        </w:rPr>
+        <w:t>lengthy</w:t>
+      </w:r>
+      <w:proofErr w:type="spellEnd"/>
+      <w:r>
+        <w:rPr>
+          <w:rStyle w:val="Forte"/>
+          <w:rFonts w:cstheme="minorHAnsi"/>
+          <w:b w:val="0"/>
+          <w:bCs w:val="0"/>
+        </w:rPr>
+        <w:t xml:space="preserve"> </w:t>
+      </w:r>
+      <w:proofErr w:type="spellStart"/>
+      <w:r>
+        <w:rPr>
+          <w:rStyle w:val="Forte"/>
+          <w:rFonts w:cstheme="minorHAnsi"/>
+          <w:b w:val="0"/>
+          <w:bCs w:val="0"/>
+        </w:rPr>
+        <w:t>method</w:t>
+      </w:r>
+      <w:proofErr w:type="spellEnd"/>
+      <w:r>
+        <w:rPr>
+          <w:rStyle w:val="Forte"/>
+          <w:rFonts w:cstheme="minorHAnsi"/>
+          <w:b w:val="0"/>
+          <w:bCs w:val="0"/>
+        </w:rPr>
+        <w:t xml:space="preserve">. </w:t>
+      </w:r>
+      <w:proofErr w:type="spellStart"/>
+      <w:r>
+        <w:rPr>
+          <w:rStyle w:val="Forte"/>
+          <w:rFonts w:cstheme="minorHAnsi"/>
+          <w:b w:val="0"/>
+          <w:bCs w:val="0"/>
+        </w:rPr>
+        <w:t>It's</w:t>
+      </w:r>
+      <w:proofErr w:type="spellEnd"/>
+      <w:r>
+        <w:rPr>
+          <w:rStyle w:val="Forte"/>
+          <w:rFonts w:cstheme="minorHAnsi"/>
+          <w:b w:val="0"/>
+          <w:bCs w:val="0"/>
+        </w:rPr>
+        <w:t xml:space="preserve"> </w:t>
+      </w:r>
+      <w:proofErr w:type="spellStart"/>
+      <w:r>
+        <w:rPr>
+          <w:rStyle w:val="Forte"/>
+          <w:rFonts w:cstheme="minorHAnsi"/>
+          <w:b w:val="0"/>
+          <w:bCs w:val="0"/>
+        </w:rPr>
+        <w:t>apparent</w:t>
+      </w:r>
+      <w:proofErr w:type="spellEnd"/>
+      <w:r>
+        <w:rPr>
+          <w:rStyle w:val="Forte"/>
+          <w:rFonts w:cstheme="minorHAnsi"/>
+          <w:b w:val="0"/>
+          <w:bCs w:val="0"/>
+        </w:rPr>
+        <w:t xml:space="preserve"> </w:t>
+      </w:r>
+      <w:proofErr w:type="spellStart"/>
+      <w:r>
+        <w:rPr>
+          <w:rStyle w:val="Forte"/>
+          <w:rFonts w:cstheme="minorHAnsi"/>
+          <w:b w:val="0"/>
+          <w:bCs w:val="0"/>
+        </w:rPr>
+        <w:t>that</w:t>
+      </w:r>
+      <w:proofErr w:type="spellEnd"/>
+      <w:r>
+        <w:rPr>
+          <w:rStyle w:val="Forte"/>
+          <w:rFonts w:cstheme="minorHAnsi"/>
+          <w:b w:val="0"/>
+          <w:bCs w:val="0"/>
+        </w:rPr>
+        <w:t xml:space="preserve"> </w:t>
+      </w:r>
+      <w:proofErr w:type="spellStart"/>
+      <w:r>
+        <w:rPr>
+          <w:rStyle w:val="Forte"/>
+          <w:rFonts w:cstheme="minorHAnsi"/>
+          <w:b w:val="0"/>
+          <w:bCs w:val="0"/>
+        </w:rPr>
+        <w:t>this</w:t>
+      </w:r>
+      <w:proofErr w:type="spellEnd"/>
+      <w:r>
+        <w:rPr>
+          <w:rStyle w:val="Forte"/>
+          <w:rFonts w:cstheme="minorHAnsi"/>
+          <w:b w:val="0"/>
+          <w:bCs w:val="0"/>
+        </w:rPr>
+        <w:t xml:space="preserve"> </w:t>
+      </w:r>
+      <w:proofErr w:type="spellStart"/>
+      <w:r>
+        <w:rPr>
+          <w:rStyle w:val="Forte"/>
+          <w:rFonts w:cstheme="minorHAnsi"/>
+          <w:b w:val="0"/>
+          <w:bCs w:val="0"/>
+        </w:rPr>
+        <w:t>method</w:t>
+      </w:r>
+      <w:proofErr w:type="spellEnd"/>
+      <w:r>
+        <w:rPr>
+          <w:rStyle w:val="Forte"/>
+          <w:rFonts w:cstheme="minorHAnsi"/>
+          <w:b w:val="0"/>
+          <w:bCs w:val="0"/>
+        </w:rPr>
+        <w:t xml:space="preserve"> </w:t>
+      </w:r>
+      <w:proofErr w:type="spellStart"/>
+      <w:r>
+        <w:rPr>
+          <w:rStyle w:val="Forte"/>
+          <w:rFonts w:cstheme="minorHAnsi"/>
+          <w:b w:val="0"/>
+          <w:bCs w:val="0"/>
+        </w:rPr>
+        <w:t>contains</w:t>
+      </w:r>
+      <w:proofErr w:type="spellEnd"/>
+      <w:r>
+        <w:rPr>
+          <w:rStyle w:val="Forte"/>
+          <w:rFonts w:cstheme="minorHAnsi"/>
+          <w:b w:val="0"/>
+          <w:bCs w:val="0"/>
+        </w:rPr>
+        <w:t xml:space="preserve"> </w:t>
+      </w:r>
+      <w:proofErr w:type="spellStart"/>
+      <w:r>
+        <w:rPr>
+          <w:rStyle w:val="Forte"/>
+          <w:rFonts w:cstheme="minorHAnsi"/>
+          <w:b w:val="0"/>
+          <w:bCs w:val="0"/>
+        </w:rPr>
+        <w:t>numerous</w:t>
+      </w:r>
+      <w:proofErr w:type="spellEnd"/>
+      <w:r>
+        <w:rPr>
+          <w:rStyle w:val="Forte"/>
+          <w:rFonts w:cstheme="minorHAnsi"/>
+          <w:b w:val="0"/>
+          <w:bCs w:val="0"/>
+        </w:rPr>
+        <w:t xml:space="preserve"> </w:t>
+      </w:r>
+      <w:proofErr w:type="spellStart"/>
+      <w:r>
+        <w:rPr>
+          <w:rStyle w:val="Forte"/>
+          <w:rFonts w:cstheme="minorHAnsi"/>
+          <w:b w:val="0"/>
+          <w:bCs w:val="0"/>
+        </w:rPr>
+        <w:t>conditional</w:t>
+      </w:r>
+      <w:proofErr w:type="spellEnd"/>
+      <w:r>
+        <w:rPr>
+          <w:rStyle w:val="Forte"/>
+          <w:rFonts w:cstheme="minorHAnsi"/>
+          <w:b w:val="0"/>
+          <w:bCs w:val="0"/>
+        </w:rPr>
+        <w:t xml:space="preserve"> </w:t>
+      </w:r>
+      <w:proofErr w:type="spellStart"/>
+      <w:r>
+        <w:rPr>
+          <w:rStyle w:val="Forte"/>
+          <w:rFonts w:cstheme="minorHAnsi"/>
+          <w:b w:val="0"/>
+          <w:bCs w:val="0"/>
+        </w:rPr>
+        <w:t>checks</w:t>
+      </w:r>
+      <w:proofErr w:type="spellEnd"/>
+      <w:r>
+        <w:rPr>
+          <w:rStyle w:val="Forte"/>
+          <w:rFonts w:cstheme="minorHAnsi"/>
+          <w:b w:val="0"/>
+          <w:bCs w:val="0"/>
+        </w:rPr>
+        <w:t xml:space="preserve"> </w:t>
+      </w:r>
+      <w:proofErr w:type="spellStart"/>
+      <w:r>
+        <w:rPr>
+          <w:rStyle w:val="Forte"/>
+          <w:rFonts w:cstheme="minorHAnsi"/>
+          <w:b w:val="0"/>
+          <w:bCs w:val="0"/>
+        </w:rPr>
+        <w:t>and</w:t>
+      </w:r>
+      <w:proofErr w:type="spellEnd"/>
+      <w:r>
+        <w:rPr>
+          <w:rStyle w:val="Forte"/>
+          <w:rFonts w:cstheme="minorHAnsi"/>
+          <w:b w:val="0"/>
+          <w:bCs w:val="0"/>
+        </w:rPr>
+        <w:t xml:space="preserve"> </w:t>
+      </w:r>
+      <w:proofErr w:type="spellStart"/>
+      <w:r>
+        <w:rPr>
+          <w:rStyle w:val="Forte"/>
+          <w:rFonts w:cstheme="minorHAnsi"/>
+          <w:b w:val="0"/>
+          <w:bCs w:val="0"/>
+        </w:rPr>
+        <w:t>performs</w:t>
+      </w:r>
+      <w:proofErr w:type="spellEnd"/>
+      <w:r>
+        <w:rPr>
+          <w:rStyle w:val="Forte"/>
+          <w:rFonts w:cstheme="minorHAnsi"/>
+          <w:b w:val="0"/>
+          <w:bCs w:val="0"/>
+        </w:rPr>
+        <w:t xml:space="preserve"> </w:t>
+      </w:r>
+      <w:proofErr w:type="spellStart"/>
+      <w:r>
+        <w:rPr>
+          <w:rStyle w:val="Forte"/>
+          <w:rFonts w:cstheme="minorHAnsi"/>
+          <w:b w:val="0"/>
+          <w:bCs w:val="0"/>
+        </w:rPr>
+        <w:t>various</w:t>
+      </w:r>
+      <w:proofErr w:type="spellEnd"/>
+      <w:r>
+        <w:rPr>
+          <w:rStyle w:val="Forte"/>
+          <w:rFonts w:cstheme="minorHAnsi"/>
+          <w:b w:val="0"/>
+          <w:bCs w:val="0"/>
+        </w:rPr>
+        <w:t xml:space="preserve"> </w:t>
+      </w:r>
+      <w:proofErr w:type="spellStart"/>
+      <w:r>
+        <w:rPr>
+          <w:rStyle w:val="Forte"/>
+          <w:rFonts w:cstheme="minorHAnsi"/>
+          <w:b w:val="0"/>
+          <w:bCs w:val="0"/>
+        </w:rPr>
+        <w:t>actions</w:t>
+      </w:r>
+      <w:proofErr w:type="spellEnd"/>
+      <w:r>
+        <w:rPr>
+          <w:rStyle w:val="Forte"/>
+          <w:rFonts w:cstheme="minorHAnsi"/>
+          <w:b w:val="0"/>
+          <w:bCs w:val="0"/>
+        </w:rPr>
+        <w:t xml:space="preserve">. </w:t>
+      </w:r>
+      <w:proofErr w:type="spellStart"/>
+      <w:r>
+        <w:rPr>
+          <w:rStyle w:val="Forte"/>
+          <w:rFonts w:cstheme="minorHAnsi"/>
+          <w:b w:val="0"/>
+          <w:bCs w:val="0"/>
+        </w:rPr>
+        <w:t>Dividing</w:t>
+      </w:r>
+      <w:proofErr w:type="spellEnd"/>
+      <w:r>
+        <w:rPr>
+          <w:rStyle w:val="Forte"/>
+          <w:rFonts w:cstheme="minorHAnsi"/>
+          <w:b w:val="0"/>
+          <w:bCs w:val="0"/>
+        </w:rPr>
+        <w:t xml:space="preserve"> </w:t>
+      </w:r>
+      <w:proofErr w:type="spellStart"/>
+      <w:r>
+        <w:rPr>
+          <w:rStyle w:val="Forte"/>
+          <w:rFonts w:cstheme="minorHAnsi"/>
+          <w:b w:val="0"/>
+          <w:bCs w:val="0"/>
+        </w:rPr>
+        <w:t>this</w:t>
+      </w:r>
+      <w:proofErr w:type="spellEnd"/>
+      <w:r>
+        <w:rPr>
+          <w:rStyle w:val="Forte"/>
+          <w:rFonts w:cstheme="minorHAnsi"/>
+          <w:b w:val="0"/>
+          <w:bCs w:val="0"/>
+        </w:rPr>
+        <w:t xml:space="preserve"> </w:t>
+      </w:r>
+      <w:proofErr w:type="spellStart"/>
+      <w:r>
+        <w:rPr>
+          <w:rStyle w:val="Forte"/>
+          <w:rFonts w:cstheme="minorHAnsi"/>
+          <w:b w:val="0"/>
+          <w:bCs w:val="0"/>
+        </w:rPr>
+        <w:t>method</w:t>
+      </w:r>
+      <w:proofErr w:type="spellEnd"/>
+      <w:r>
+        <w:rPr>
+          <w:rStyle w:val="Forte"/>
+          <w:rFonts w:cstheme="minorHAnsi"/>
+          <w:b w:val="0"/>
+          <w:bCs w:val="0"/>
+        </w:rPr>
+        <w:t xml:space="preserve"> </w:t>
+      </w:r>
+      <w:proofErr w:type="spellStart"/>
+      <w:r>
+        <w:rPr>
+          <w:rStyle w:val="Forte"/>
+          <w:rFonts w:cstheme="minorHAnsi"/>
+          <w:b w:val="0"/>
+          <w:bCs w:val="0"/>
+        </w:rPr>
+        <w:t>into</w:t>
+      </w:r>
+      <w:proofErr w:type="spellEnd"/>
+      <w:r>
+        <w:rPr>
+          <w:rStyle w:val="Forte"/>
+          <w:rFonts w:cstheme="minorHAnsi"/>
+          <w:b w:val="0"/>
+          <w:bCs w:val="0"/>
+        </w:rPr>
+        <w:t xml:space="preserve"> </w:t>
+      </w:r>
+      <w:proofErr w:type="spellStart"/>
+      <w:r>
+        <w:rPr>
+          <w:rStyle w:val="Forte"/>
+          <w:rFonts w:cstheme="minorHAnsi"/>
+          <w:b w:val="0"/>
+          <w:bCs w:val="0"/>
+        </w:rPr>
+        <w:t>smaller</w:t>
+      </w:r>
+      <w:proofErr w:type="spellEnd"/>
+      <w:r>
+        <w:rPr>
+          <w:rStyle w:val="Forte"/>
+          <w:rFonts w:cstheme="minorHAnsi"/>
+          <w:b w:val="0"/>
+          <w:bCs w:val="0"/>
+        </w:rPr>
+        <w:t xml:space="preserve">, more </w:t>
+      </w:r>
+      <w:proofErr w:type="spellStart"/>
+      <w:r>
+        <w:rPr>
+          <w:rStyle w:val="Forte"/>
+          <w:rFonts w:cstheme="minorHAnsi"/>
+          <w:b w:val="0"/>
+          <w:bCs w:val="0"/>
+        </w:rPr>
+        <w:t>specific</w:t>
+      </w:r>
+      <w:proofErr w:type="spellEnd"/>
+      <w:r>
+        <w:rPr>
+          <w:rStyle w:val="Forte"/>
+          <w:rFonts w:cstheme="minorHAnsi"/>
+          <w:b w:val="0"/>
+          <w:bCs w:val="0"/>
+        </w:rPr>
+        <w:t xml:space="preserve"> </w:t>
+      </w:r>
+      <w:proofErr w:type="spellStart"/>
+      <w:r>
+        <w:rPr>
+          <w:rStyle w:val="Forte"/>
+          <w:rFonts w:cstheme="minorHAnsi"/>
+          <w:b w:val="0"/>
+          <w:bCs w:val="0"/>
+        </w:rPr>
+        <w:t>methods</w:t>
+      </w:r>
+      <w:proofErr w:type="spellEnd"/>
+      <w:r>
+        <w:rPr>
+          <w:rStyle w:val="Forte"/>
+          <w:rFonts w:cstheme="minorHAnsi"/>
+          <w:b w:val="0"/>
+          <w:bCs w:val="0"/>
+        </w:rPr>
+        <w:t xml:space="preserve"> </w:t>
+      </w:r>
+      <w:proofErr w:type="spellStart"/>
+      <w:r>
+        <w:rPr>
+          <w:rStyle w:val="Forte"/>
+          <w:rFonts w:cstheme="minorHAnsi"/>
+          <w:b w:val="0"/>
+          <w:bCs w:val="0"/>
+        </w:rPr>
+        <w:t>would</w:t>
+      </w:r>
+      <w:proofErr w:type="spellEnd"/>
+      <w:r>
+        <w:rPr>
+          <w:rStyle w:val="Forte"/>
+          <w:rFonts w:cstheme="minorHAnsi"/>
+          <w:b w:val="0"/>
+          <w:bCs w:val="0"/>
+        </w:rPr>
+        <w:t xml:space="preserve"> </w:t>
+      </w:r>
+      <w:proofErr w:type="spellStart"/>
+      <w:r>
+        <w:rPr>
+          <w:rStyle w:val="Forte"/>
+          <w:rFonts w:cstheme="minorHAnsi"/>
+          <w:b w:val="0"/>
+          <w:bCs w:val="0"/>
+        </w:rPr>
+        <w:t>be</w:t>
+      </w:r>
+      <w:proofErr w:type="spellEnd"/>
+      <w:r>
+        <w:rPr>
+          <w:rStyle w:val="Forte"/>
+          <w:rFonts w:cstheme="minorHAnsi"/>
+          <w:b w:val="0"/>
+          <w:bCs w:val="0"/>
+        </w:rPr>
+        <w:t xml:space="preserve"> a </w:t>
+      </w:r>
+      <w:proofErr w:type="spellStart"/>
+      <w:r>
+        <w:rPr>
+          <w:rStyle w:val="Forte"/>
+          <w:rFonts w:cstheme="minorHAnsi"/>
+          <w:b w:val="0"/>
+          <w:bCs w:val="0"/>
+        </w:rPr>
+        <w:t>possible</w:t>
+      </w:r>
+      <w:proofErr w:type="spellEnd"/>
+      <w:r>
+        <w:rPr>
+          <w:rStyle w:val="Forte"/>
+          <w:rFonts w:cstheme="minorHAnsi"/>
+          <w:b w:val="0"/>
+          <w:bCs w:val="0"/>
+        </w:rPr>
+        <w:t xml:space="preserve"> </w:t>
+      </w:r>
+      <w:proofErr w:type="spellStart"/>
+      <w:r>
+        <w:rPr>
+          <w:rStyle w:val="Forte"/>
+          <w:rFonts w:cstheme="minorHAnsi"/>
+          <w:b w:val="0"/>
+          <w:bCs w:val="0"/>
+        </w:rPr>
+        <w:t>improvement</w:t>
+      </w:r>
+      <w:proofErr w:type="spellEnd"/>
+      <w:r>
+        <w:rPr>
+          <w:rStyle w:val="Forte"/>
+          <w:rFonts w:cstheme="minorHAnsi"/>
+          <w:b w:val="0"/>
+          <w:bCs w:val="0"/>
+        </w:rPr>
+        <w:t xml:space="preserve">, </w:t>
+      </w:r>
+      <w:proofErr w:type="spellStart"/>
+      <w:r>
+        <w:rPr>
+          <w:rStyle w:val="Forte"/>
+          <w:rFonts w:cstheme="minorHAnsi"/>
+          <w:b w:val="0"/>
+          <w:bCs w:val="0"/>
+        </w:rPr>
+        <w:t>both</w:t>
+      </w:r>
+      <w:proofErr w:type="spellEnd"/>
+      <w:r>
+        <w:rPr>
+          <w:rStyle w:val="Forte"/>
+          <w:rFonts w:cstheme="minorHAnsi"/>
+          <w:b w:val="0"/>
+          <w:bCs w:val="0"/>
+        </w:rPr>
+        <w:t xml:space="preserve"> in </w:t>
+      </w:r>
+      <w:proofErr w:type="spellStart"/>
+      <w:r>
+        <w:rPr>
+          <w:rStyle w:val="Forte"/>
+          <w:rFonts w:cstheme="minorHAnsi"/>
+          <w:b w:val="0"/>
+          <w:bCs w:val="0"/>
+        </w:rPr>
+        <w:t>terms</w:t>
+      </w:r>
+      <w:proofErr w:type="spellEnd"/>
+      <w:r>
+        <w:rPr>
+          <w:rStyle w:val="Forte"/>
+          <w:rFonts w:cstheme="minorHAnsi"/>
+          <w:b w:val="0"/>
+          <w:bCs w:val="0"/>
+        </w:rPr>
+        <w:t xml:space="preserve"> </w:t>
+      </w:r>
+      <w:proofErr w:type="spellStart"/>
+      <w:r>
+        <w:rPr>
+          <w:rStyle w:val="Forte"/>
+          <w:rFonts w:cstheme="minorHAnsi"/>
+          <w:b w:val="0"/>
+          <w:bCs w:val="0"/>
+        </w:rPr>
+        <w:t>of</w:t>
+      </w:r>
+      <w:proofErr w:type="spellEnd"/>
+      <w:r>
+        <w:rPr>
+          <w:rStyle w:val="Forte"/>
+          <w:rFonts w:cstheme="minorHAnsi"/>
+          <w:b w:val="0"/>
+          <w:bCs w:val="0"/>
+        </w:rPr>
+        <w:t xml:space="preserve"> </w:t>
+      </w:r>
+      <w:proofErr w:type="spellStart"/>
+      <w:r>
+        <w:rPr>
+          <w:rStyle w:val="Forte"/>
+          <w:rFonts w:cstheme="minorHAnsi"/>
+          <w:b w:val="0"/>
+          <w:bCs w:val="0"/>
+        </w:rPr>
+        <w:t>code</w:t>
+      </w:r>
+      <w:proofErr w:type="spellEnd"/>
+      <w:r>
+        <w:rPr>
+          <w:rStyle w:val="Forte"/>
+          <w:rFonts w:cstheme="minorHAnsi"/>
+          <w:b w:val="0"/>
+          <w:bCs w:val="0"/>
+        </w:rPr>
+        <w:t xml:space="preserve"> </w:t>
+      </w:r>
+      <w:proofErr w:type="spellStart"/>
+      <w:r>
+        <w:rPr>
+          <w:rStyle w:val="Forte"/>
+          <w:rFonts w:cstheme="minorHAnsi"/>
+          <w:b w:val="0"/>
+          <w:bCs w:val="0"/>
+        </w:rPr>
+        <w:t>readability</w:t>
+      </w:r>
+      <w:proofErr w:type="spellEnd"/>
+      <w:r>
+        <w:rPr>
+          <w:rStyle w:val="Forte"/>
+          <w:rFonts w:cstheme="minorHAnsi"/>
+          <w:b w:val="0"/>
+          <w:bCs w:val="0"/>
+        </w:rPr>
+        <w:t xml:space="preserve"> </w:t>
+      </w:r>
+      <w:proofErr w:type="spellStart"/>
+      <w:r>
+        <w:rPr>
+          <w:rStyle w:val="Forte"/>
+          <w:rFonts w:cstheme="minorHAnsi"/>
+          <w:b w:val="0"/>
+          <w:bCs w:val="0"/>
+        </w:rPr>
+        <w:t>and</w:t>
+      </w:r>
+      <w:proofErr w:type="spellEnd"/>
+      <w:r>
+        <w:rPr>
+          <w:rStyle w:val="Forte"/>
+          <w:rFonts w:cstheme="minorHAnsi"/>
+          <w:b w:val="0"/>
+          <w:bCs w:val="0"/>
+        </w:rPr>
+        <w:t xml:space="preserve"> </w:t>
+      </w:r>
+      <w:proofErr w:type="spellStart"/>
+      <w:r>
+        <w:rPr>
+          <w:rStyle w:val="Forte"/>
+          <w:rFonts w:cstheme="minorHAnsi"/>
+          <w:b w:val="0"/>
+          <w:bCs w:val="0"/>
+        </w:rPr>
+        <w:t>code</w:t>
+      </w:r>
+      <w:proofErr w:type="spellEnd"/>
+      <w:r>
+        <w:rPr>
+          <w:rStyle w:val="Forte"/>
+          <w:rFonts w:cstheme="minorHAnsi"/>
+          <w:b w:val="0"/>
+          <w:bCs w:val="0"/>
+        </w:rPr>
+        <w:t xml:space="preserve"> </w:t>
+      </w:r>
+      <w:proofErr w:type="spellStart"/>
+      <w:r>
+        <w:rPr>
+          <w:rStyle w:val="Forte"/>
+          <w:rFonts w:cstheme="minorHAnsi"/>
+          <w:b w:val="0"/>
+          <w:bCs w:val="0"/>
+        </w:rPr>
+        <w:t>maintenance</w:t>
+      </w:r>
+      <w:proofErr w:type="spellEnd"/>
+      <w:r>
+        <w:rPr>
+          <w:rStyle w:val="Forte"/>
+          <w:rFonts w:cstheme="minorHAnsi"/>
+          <w:b w:val="0"/>
+          <w:bCs w:val="0"/>
+        </w:rPr>
+        <w:t>.</w:t>
+      </w:r>
       <w:r>
         <w:rPr>
           <w:noProof/>
         </w:rPr>
         <w:drawing>
-          <wp:inline distT="0" distB="0" distL="0" distR="0" wp14:anchorId="5C634D36" wp14:editId="321712F3">
-            <wp:extent cx="3466188" cy="3223260"/>
+          <wp:anchor distT="0" distB="0" distL="114300" distR="114300" simplePos="0" relativeHeight="251658240" behindDoc="0" locked="0" layoutInCell="1" allowOverlap="1" wp14:anchorId="5C634D36" wp14:editId="06AAF0A6">
+            <wp:simplePos x="1852295" y="6058535"/>
+            <wp:positionH relativeFrom="margin">
+              <wp:align>center</wp:align>
+            </wp:positionH>
+            <wp:positionV relativeFrom="margin">
+              <wp:align>bottom</wp:align>
+            </wp:positionV>
+            <wp:extent cx="3465830" cy="3223260"/>
             <wp:effectExtent l="0" t="0" r="1270" b="0"/>
+            <wp:wrapSquare wrapText="bothSides"/>
             <wp:docPr id="1663477023" name="Imagem 1" descr="Uma imagem com texto, captura de ecrã, Tipo de letra&#10;&#10;Descrição gerada automaticamente"/>
             <wp:cNvGraphicFramePr>
               <a:graphicFrameLocks xmlns:a="http://schemas.openxmlformats.org/drawingml/2006/main" noChangeAspect="1"/>
@@ -869,7 +2285,13 @@
                     <pic:cNvPicPr/>
                   </pic:nvPicPr>
                   <pic:blipFill>
-                    <a:blip r:embed="rId6"/>
+                    <a:blip r:embed="rId6">
+                      <a:extLst>
+                        <a:ext uri="{28A0092B-C50C-407E-A947-70E740481C1C}">
+                          <a14:useLocalDpi xmlns:a14="http://schemas.microsoft.com/office/drawing/2010/main" val="0"/>
+                        </a:ext>
+                      </a:extLst>
+                    </a:blip>
                     <a:stretch>
                       <a:fillRect/>
                     </a:stretch>
@@ -877,7 +2299,7 @@
                   <pic:spPr>
                     <a:xfrm>
                       <a:off x="0" y="0"/>
-                      <a:ext cx="3502055" cy="3256613"/>
+                      <a:ext cx="3465830" cy="3223260"/>
                     </a:xfrm>
                     <a:prstGeom prst="rect">
                       <a:avLst/>
@@ -886,7 +2308,7 @@
                 </pic:pic>
               </a:graphicData>
             </a:graphic>
-          </wp:inline>
+          </wp:anchor>
         </w:drawing>
       </w:r>
     </w:p>
@@ -1219,71 +2641,86 @@
     </w:p>
     <w:p>
       <w:pPr>
-        <w:pStyle w:val="PargrafodaLista"/>
-        <w:rPr>
-          <w:sz w:val="24"/>
-          <w:szCs w:val="24"/>
-        </w:rPr>
-      </w:pPr>
-      <w:r>
-        <w:rPr>
-          <w:sz w:val="24"/>
-          <w:szCs w:val="24"/>
-        </w:rPr>
-        <w:t>Fig2 a 8</w:t>
-      </w:r>
-      <w:r>
-        <w:rPr>
-          <w:sz w:val="24"/>
-          <w:szCs w:val="24"/>
-        </w:rPr>
-        <w:t xml:space="preserve"> Representação completa do método </w:t>
-      </w:r>
-      <w:r>
-        <w:rPr>
-          <w:rStyle w:val="Forte"/>
-          <w:b w:val="0"/>
-          <w:bCs w:val="0"/>
-          <w:sz w:val="24"/>
-          <w:szCs w:val="24"/>
-        </w:rPr>
-        <w:t xml:space="preserve"> </w:t>
-      </w:r>
-      <w:proofErr w:type="spellStart"/>
-      <w:r>
-        <w:rPr>
-          <w:rStyle w:val="Forte"/>
-          <w:b w:val="0"/>
-          <w:bCs w:val="0"/>
+        <w:pStyle w:val="HTMLpr-formatado"/>
+        <w:shd w:val="clear" w:color="auto" w:fill="F8F9FA"/>
+        <w:spacing w:line="540" w:lineRule="atLeast"/>
+        <w:rPr>
+          <w:rFonts w:asciiTheme="minorHAnsi" w:hAnsiTheme="minorHAnsi" w:cstheme="minorHAnsi"/>
+          <w:color w:val="202124"/>
+          <w:sz w:val="22"/>
+          <w:szCs w:val="22"/>
+        </w:rPr>
+      </w:pPr>
+      <w:r>
+        <w:rPr>
+          <w:rFonts w:asciiTheme="minorHAnsi" w:hAnsiTheme="minorHAnsi" w:cstheme="minorHAnsi"/>
+          <w:sz w:val="22"/>
+          <w:szCs w:val="22"/>
+        </w:rPr>
+        <w:tab/>
+      </w:r>
+      <w:proofErr w:type="spellStart"/>
+      <w:r>
+        <w:rPr>
+          <w:rFonts w:asciiTheme="minorHAnsi" w:hAnsiTheme="minorHAnsi" w:cstheme="minorHAnsi"/>
+          <w:sz w:val="22"/>
+          <w:szCs w:val="22"/>
+        </w:rPr>
+        <w:t>Pic</w:t>
+      </w:r>
+      <w:proofErr w:type="spellEnd"/>
+      <w:r>
+        <w:rPr>
+          <w:rFonts w:asciiTheme="minorHAnsi" w:hAnsiTheme="minorHAnsi" w:cstheme="minorHAnsi"/>
+          <w:sz w:val="22"/>
+          <w:szCs w:val="22"/>
+        </w:rPr>
+        <w:t>. 2 to 8.</w:t>
+      </w:r>
+      <w:r>
+        <w:rPr>
+          <w:rFonts w:asciiTheme="minorHAnsi" w:hAnsiTheme="minorHAnsi" w:cstheme="minorHAnsi"/>
+          <w:sz w:val="22"/>
+          <w:szCs w:val="22"/>
+        </w:rPr>
+        <w:t xml:space="preserve"> </w:t>
+      </w:r>
+      <w:r>
+        <w:rPr>
+          <w:rStyle w:val="y2iqfc"/>
+          <w:rFonts w:asciiTheme="minorHAnsi" w:hAnsiTheme="minorHAnsi" w:cstheme="minorHAnsi"/>
+          <w:color w:val="202124"/>
+          <w:sz w:val="22"/>
+          <w:szCs w:val="22"/>
+          <w:lang w:val="en"/>
+        </w:rPr>
+        <w:t xml:space="preserve">Complete representation of the </w:t>
+      </w:r>
+      <w:proofErr w:type="spellStart"/>
+      <w:r>
+        <w:rPr>
+          <w:rStyle w:val="y2iqfc"/>
+          <w:rFonts w:asciiTheme="minorHAnsi" w:hAnsiTheme="minorHAnsi" w:cstheme="minorHAnsi"/>
           <w:i/>
           <w:iCs/>
-          <w:sz w:val="24"/>
-          <w:szCs w:val="24"/>
+          <w:color w:val="202124"/>
+          <w:sz w:val="22"/>
+          <w:szCs w:val="22"/>
+          <w:lang w:val="en"/>
         </w:rPr>
         <w:t>moveDirection</w:t>
       </w:r>
       <w:proofErr w:type="spellEnd"/>
       <w:r>
         <w:rPr>
-          <w:rStyle w:val="Forte"/>
-          <w:b w:val="0"/>
-          <w:bCs w:val="0"/>
-          <w:i/>
-          <w:iCs/>
-          <w:sz w:val="24"/>
-          <w:szCs w:val="24"/>
-        </w:rPr>
-        <w:t>.</w:t>
-      </w:r>
-      <w:r>
-        <w:rPr>
-          <w:rStyle w:val="Forte"/>
-          <w:b w:val="0"/>
-          <w:bCs w:val="0"/>
-          <w:sz w:val="24"/>
-          <w:szCs w:val="24"/>
-        </w:rPr>
-        <w:t xml:space="preserve"> </w:t>
+          <w:rStyle w:val="y2iqfc"/>
+          <w:rFonts w:asciiTheme="minorHAnsi" w:hAnsiTheme="minorHAnsi" w:cstheme="minorHAnsi"/>
+          <w:color w:val="202124"/>
+          <w:sz w:val="22"/>
+          <w:szCs w:val="22"/>
+          <w:lang w:val="en"/>
+        </w:rPr>
+        <w:t xml:space="preserve"> method.</w:t>
       </w:r>
     </w:p>
     <w:p>
@@ -1429,7 +2866,6 @@
           <w:sz w:val="24"/>
           <w:szCs w:val="24"/>
         </w:rPr>
-        <w:lastRenderedPageBreak/>
         <w:t>Duplicated</w:t>
       </w:r>
       <w:proofErr w:type="spellEnd"/>
@@ -1467,142 +2903,372 @@
       <w:pPr>
         <w:pStyle w:val="PargrafodaLista"/>
         <w:rPr>
-          <w:sz w:val="24"/>
-          <w:szCs w:val="24"/>
-        </w:rPr>
-      </w:pPr>
-      <w:r>
-        <w:rPr>
-          <w:sz w:val="24"/>
-          <w:szCs w:val="24"/>
-        </w:rPr>
-        <w:t>N</w:t>
-      </w:r>
-      <w:r>
-        <w:rPr>
-          <w:sz w:val="24"/>
-          <w:szCs w:val="24"/>
-        </w:rPr>
-        <w:t xml:space="preserve">a </w:t>
-      </w:r>
-      <w:r>
-        <w:rPr>
-          <w:sz w:val="24"/>
-          <w:szCs w:val="24"/>
-        </w:rPr>
-        <w:t>classe</w:t>
-      </w:r>
-      <w:r>
-        <w:rPr>
-          <w:sz w:val="24"/>
-          <w:szCs w:val="24"/>
-        </w:rPr>
-        <w:t xml:space="preserve"> </w:t>
-      </w:r>
-      <w:proofErr w:type="spellStart"/>
-      <w:r>
-        <w:rPr>
-          <w:sz w:val="24"/>
-          <w:szCs w:val="24"/>
-        </w:rPr>
+          <w:b/>
+          <w:bCs/>
+          <w:sz w:val="24"/>
+          <w:szCs w:val="24"/>
+        </w:rPr>
+      </w:pPr>
+    </w:p>
+    <w:p>
+      <w:pPr>
+        <w:pStyle w:val="PargrafodaLista"/>
+        <w:ind w:firstLine="696"/>
+        <w:jc w:val="both"/>
+      </w:pPr>
+      <w:r>
+        <w:t xml:space="preserve">In </w:t>
+      </w:r>
+      <w:proofErr w:type="spellStart"/>
+      <w:r>
+        <w:t>the</w:t>
+      </w:r>
+      <w:proofErr w:type="spellEnd"/>
+      <w:r>
+        <w:t xml:space="preserve"> </w:t>
+      </w:r>
+      <w:proofErr w:type="spellStart"/>
+      <w:r>
         <w:t>Flag</w:t>
       </w:r>
       <w:proofErr w:type="spellEnd"/>
       <w:r>
-        <w:rPr>
-          <w:sz w:val="24"/>
-          <w:szCs w:val="24"/>
-        </w:rPr>
-        <w:t xml:space="preserve"> contida no package </w:t>
-      </w:r>
-      <w:proofErr w:type="spellStart"/>
-      <w:r>
-        <w:rPr>
-          <w:sz w:val="24"/>
-          <w:szCs w:val="24"/>
+        <w:t xml:space="preserve"> </w:t>
+      </w:r>
+      <w:proofErr w:type="spellStart"/>
+      <w:r>
+        <w:t>class</w:t>
+      </w:r>
+      <w:proofErr w:type="spellEnd"/>
+      <w:r>
+        <w:t xml:space="preserve"> </w:t>
+      </w:r>
+      <w:proofErr w:type="spellStart"/>
+      <w:r>
+        <w:t>located</w:t>
+      </w:r>
+      <w:proofErr w:type="spellEnd"/>
+      <w:r>
+        <w:t xml:space="preserve"> in </w:t>
+      </w:r>
+      <w:proofErr w:type="spellStart"/>
+      <w:r>
+        <w:t>the</w:t>
+      </w:r>
+      <w:proofErr w:type="spellEnd"/>
+      <w:r>
+        <w:t xml:space="preserve"> </w:t>
+      </w:r>
+      <w:proofErr w:type="spellStart"/>
+      <w:proofErr w:type="gramStart"/>
+      <w:r>
+        <w:rPr>
+          <w:i/>
+          <w:iCs/>
         </w:rPr>
         <w:t>src.net.sf.freecol.client.gui.dialog</w:t>
       </w:r>
       <w:proofErr w:type="spellEnd"/>
-      <w:r>
-        <w:rPr>
-          <w:sz w:val="24"/>
-          <w:szCs w:val="24"/>
-        </w:rPr>
-        <w:t xml:space="preserve"> há várias secções de código que se repetem, por exemplo os métodos </w:t>
-      </w:r>
-      <w:proofErr w:type="spellStart"/>
-      <w:r>
-        <w:rPr>
-          <w:sz w:val="24"/>
-          <w:szCs w:val="24"/>
+      <w:proofErr w:type="gramEnd"/>
+      <w:r>
+        <w:t xml:space="preserve"> package, </w:t>
+      </w:r>
+      <w:proofErr w:type="spellStart"/>
+      <w:r>
+        <w:t>there</w:t>
+      </w:r>
+      <w:proofErr w:type="spellEnd"/>
+      <w:r>
+        <w:t xml:space="preserve"> are </w:t>
+      </w:r>
+      <w:proofErr w:type="spellStart"/>
+      <w:r>
+        <w:t>multiple</w:t>
+      </w:r>
+      <w:proofErr w:type="spellEnd"/>
+      <w:r>
+        <w:t xml:space="preserve"> </w:t>
+      </w:r>
+      <w:proofErr w:type="spellStart"/>
+      <w:r>
+        <w:t>sections</w:t>
+      </w:r>
+      <w:proofErr w:type="spellEnd"/>
+      <w:r>
+        <w:t xml:space="preserve"> </w:t>
+      </w:r>
+      <w:proofErr w:type="spellStart"/>
+      <w:r>
+        <w:t>of</w:t>
+      </w:r>
+      <w:proofErr w:type="spellEnd"/>
+      <w:r>
+        <w:t xml:space="preserve"> </w:t>
+      </w:r>
+      <w:proofErr w:type="spellStart"/>
+      <w:r>
+        <w:t>code</w:t>
+      </w:r>
+      <w:proofErr w:type="spellEnd"/>
+      <w:r>
+        <w:t xml:space="preserve"> </w:t>
+      </w:r>
+      <w:proofErr w:type="spellStart"/>
+      <w:r>
+        <w:t>that</w:t>
+      </w:r>
+      <w:proofErr w:type="spellEnd"/>
+      <w:r>
+        <w:t xml:space="preserve"> </w:t>
+      </w:r>
+      <w:proofErr w:type="spellStart"/>
+      <w:r>
+        <w:t>repeat</w:t>
+      </w:r>
+      <w:proofErr w:type="spellEnd"/>
+      <w:r>
+        <w:t xml:space="preserve">. For </w:t>
+      </w:r>
+      <w:proofErr w:type="spellStart"/>
+      <w:r>
+        <w:t>example</w:t>
+      </w:r>
+      <w:proofErr w:type="spellEnd"/>
+      <w:r>
+        <w:t xml:space="preserve">, </w:t>
+      </w:r>
+      <w:proofErr w:type="spellStart"/>
+      <w:r>
+        <w:t>both</w:t>
+      </w:r>
+      <w:proofErr w:type="spellEnd"/>
+      <w:r>
+        <w:t xml:space="preserve"> </w:t>
+      </w:r>
+      <w:proofErr w:type="spellStart"/>
+      <w:r>
+        <w:t>the</w:t>
+      </w:r>
+      <w:proofErr w:type="spellEnd"/>
+      <w:r>
+        <w:t xml:space="preserve"> </w:t>
+      </w:r>
+      <w:proofErr w:type="spellStart"/>
+      <w:r>
+        <w:rPr>
+          <w:i/>
+          <w:iCs/>
         </w:rPr>
         <w:t>drawStripes</w:t>
       </w:r>
       <w:proofErr w:type="spellEnd"/>
       <w:r>
-        <w:rPr>
-          <w:sz w:val="24"/>
-          <w:szCs w:val="24"/>
-        </w:rPr>
-        <w:t xml:space="preserve"> e o método </w:t>
-      </w:r>
-      <w:proofErr w:type="spellStart"/>
-      <w:r>
-        <w:rPr>
-          <w:sz w:val="24"/>
-          <w:szCs w:val="24"/>
+        <w:t xml:space="preserve"> </w:t>
+      </w:r>
+      <w:proofErr w:type="spellStart"/>
+      <w:r>
+        <w:t>and</w:t>
+      </w:r>
+      <w:proofErr w:type="spellEnd"/>
+      <w:r>
+        <w:t xml:space="preserve"> </w:t>
+      </w:r>
+      <w:proofErr w:type="spellStart"/>
+      <w:r>
+        <w:rPr>
+          <w:i/>
+          <w:iCs/>
         </w:rPr>
         <w:t>drawQuarters</w:t>
       </w:r>
       <w:proofErr w:type="spellEnd"/>
       <w:r>
-        <w:rPr>
-          <w:sz w:val="24"/>
-          <w:szCs w:val="24"/>
-        </w:rPr>
-        <w:t xml:space="preserve">  possuem os dois a repetição das mesmas linhas de código </w:t>
-      </w:r>
-      <w:proofErr w:type="spellStart"/>
-      <w:r>
-        <w:rPr>
-          <w:sz w:val="24"/>
-          <w:szCs w:val="24"/>
+        <w:t xml:space="preserve"> </w:t>
+      </w:r>
+      <w:proofErr w:type="spellStart"/>
+      <w:r>
+        <w:t>methods</w:t>
+      </w:r>
+      <w:proofErr w:type="spellEnd"/>
+      <w:r>
+        <w:t xml:space="preserve"> </w:t>
+      </w:r>
+      <w:proofErr w:type="spellStart"/>
+      <w:r>
+        <w:t>contain</w:t>
+      </w:r>
+      <w:proofErr w:type="spellEnd"/>
+      <w:r>
+        <w:t xml:space="preserve"> </w:t>
+      </w:r>
+      <w:proofErr w:type="spellStart"/>
+      <w:r>
+        <w:t>repeated</w:t>
+      </w:r>
+      <w:proofErr w:type="spellEnd"/>
+      <w:r>
+        <w:t xml:space="preserve"> </w:t>
+      </w:r>
+      <w:proofErr w:type="spellStart"/>
+      <w:r>
+        <w:t>lines</w:t>
+      </w:r>
+      <w:proofErr w:type="spellEnd"/>
+      <w:r>
+        <w:t xml:space="preserve"> </w:t>
+      </w:r>
+      <w:proofErr w:type="spellStart"/>
+      <w:r>
+        <w:t>of</w:t>
+      </w:r>
+      <w:proofErr w:type="spellEnd"/>
+      <w:r>
+        <w:t xml:space="preserve"> </w:t>
+      </w:r>
+      <w:proofErr w:type="spellStart"/>
+      <w:r>
+        <w:t>code</w:t>
+      </w:r>
+      <w:proofErr w:type="spellEnd"/>
+      <w:r>
+        <w:t xml:space="preserve"> for </w:t>
+      </w:r>
+      <w:proofErr w:type="spellStart"/>
+      <w:proofErr w:type="gramStart"/>
+      <w:r>
+        <w:rPr>
+          <w:i/>
+          <w:iCs/>
         </w:rPr>
         <w:t>g.setColor</w:t>
       </w:r>
       <w:proofErr w:type="spellEnd"/>
-      <w:r>
-        <w:rPr>
-          <w:sz w:val="24"/>
-          <w:szCs w:val="24"/>
-        </w:rPr>
-        <w:t xml:space="preserve"> e o </w:t>
-      </w:r>
-      <w:proofErr w:type="spellStart"/>
-      <w:r>
-        <w:rPr>
-          <w:sz w:val="24"/>
-          <w:szCs w:val="24"/>
+      <w:proofErr w:type="gramEnd"/>
+      <w:r>
+        <w:t xml:space="preserve"> </w:t>
+      </w:r>
+      <w:proofErr w:type="spellStart"/>
+      <w:r>
+        <w:t>and</w:t>
+      </w:r>
+      <w:proofErr w:type="spellEnd"/>
+      <w:r>
+        <w:t xml:space="preserve"> </w:t>
+      </w:r>
+      <w:proofErr w:type="spellStart"/>
+      <w:r>
+        <w:rPr>
+          <w:i/>
+          <w:iCs/>
         </w:rPr>
         <w:t>rectangle.setRect</w:t>
       </w:r>
       <w:proofErr w:type="spellEnd"/>
       <w:r>
-        <w:rPr>
-          <w:sz w:val="24"/>
-          <w:szCs w:val="24"/>
-        </w:rPr>
-        <w:t>. Uma solução possível seria criar métodos auxiliares, para eliminar estes trechos de código repetido.</w:t>
+        <w:t xml:space="preserve">. </w:t>
+      </w:r>
+      <w:proofErr w:type="spellStart"/>
+      <w:r>
+        <w:t>One</w:t>
+      </w:r>
+      <w:proofErr w:type="spellEnd"/>
+      <w:r>
+        <w:t xml:space="preserve"> </w:t>
+      </w:r>
+      <w:proofErr w:type="spellStart"/>
+      <w:r>
+        <w:t>possible</w:t>
+      </w:r>
+      <w:proofErr w:type="spellEnd"/>
+      <w:r>
+        <w:t xml:space="preserve"> </w:t>
+      </w:r>
+      <w:proofErr w:type="spellStart"/>
+      <w:r>
+        <w:t>solution</w:t>
+      </w:r>
+      <w:proofErr w:type="spellEnd"/>
+      <w:r>
+        <w:t xml:space="preserve"> </w:t>
+      </w:r>
+      <w:proofErr w:type="spellStart"/>
+      <w:r>
+        <w:t>would</w:t>
+      </w:r>
+      <w:proofErr w:type="spellEnd"/>
+      <w:r>
+        <w:t xml:space="preserve"> </w:t>
+      </w:r>
+      <w:proofErr w:type="spellStart"/>
+      <w:r>
+        <w:t>be</w:t>
+      </w:r>
+      <w:proofErr w:type="spellEnd"/>
+      <w:r>
+        <w:t xml:space="preserve"> to </w:t>
+      </w:r>
+      <w:proofErr w:type="spellStart"/>
+      <w:r>
+        <w:t>create</w:t>
+      </w:r>
+      <w:proofErr w:type="spellEnd"/>
+      <w:r>
+        <w:t xml:space="preserve"> </w:t>
+      </w:r>
+      <w:proofErr w:type="spellStart"/>
+      <w:r>
+        <w:t>helper</w:t>
+      </w:r>
+      <w:proofErr w:type="spellEnd"/>
+      <w:r>
+        <w:t xml:space="preserve"> </w:t>
+      </w:r>
+      <w:proofErr w:type="spellStart"/>
+      <w:r>
+        <w:t>methods</w:t>
+      </w:r>
+      <w:proofErr w:type="spellEnd"/>
+      <w:r>
+        <w:t xml:space="preserve"> to </w:t>
+      </w:r>
+      <w:proofErr w:type="spellStart"/>
+      <w:r>
+        <w:t>eliminate</w:t>
+      </w:r>
+      <w:proofErr w:type="spellEnd"/>
+      <w:r>
+        <w:t xml:space="preserve"> </w:t>
+      </w:r>
+      <w:proofErr w:type="spellStart"/>
+      <w:r>
+        <w:t>this</w:t>
+      </w:r>
+      <w:proofErr w:type="spellEnd"/>
+      <w:r>
+        <w:t xml:space="preserve"> </w:t>
+      </w:r>
+      <w:proofErr w:type="spellStart"/>
+      <w:r>
+        <w:t>duplicated</w:t>
+      </w:r>
+      <w:proofErr w:type="spellEnd"/>
+      <w:r>
+        <w:t xml:space="preserve"> </w:t>
+      </w:r>
+      <w:proofErr w:type="spellStart"/>
+      <w:r>
+        <w:t>code</w:t>
+      </w:r>
+      <w:proofErr w:type="spellEnd"/>
+      <w:r>
+        <w:t>.</w:t>
       </w:r>
     </w:p>
     <w:p>
       <w:pPr>
         <w:pStyle w:val="PargrafodaLista"/>
-        <w:rPr>
-          <w:sz w:val="24"/>
-          <w:szCs w:val="24"/>
-        </w:rPr>
+        <w:ind w:firstLine="696"/>
+        <w:jc w:val="both"/>
       </w:pPr>
     </w:p>
     <w:p>
@@ -1662,12 +3328,28 @@
           <w:szCs w:val="24"/>
         </w:rPr>
       </w:pPr>
-      <w:r>
-        <w:rPr>
-          <w:sz w:val="24"/>
-          <w:szCs w:val="24"/>
-        </w:rPr>
-        <w:t>Fig</w:t>
+      <w:proofErr w:type="spellStart"/>
+      <w:r>
+        <w:rPr>
+          <w:sz w:val="24"/>
+          <w:szCs w:val="24"/>
+        </w:rPr>
+        <w:t>Pic</w:t>
+      </w:r>
+      <w:proofErr w:type="spellEnd"/>
+      <w:r>
+        <w:rPr>
+          <w:sz w:val="24"/>
+          <w:szCs w:val="24"/>
+        </w:rPr>
+        <w:t>.</w:t>
+      </w:r>
+      <w:r>
+        <w:rPr>
+          <w:sz w:val="24"/>
+          <w:szCs w:val="24"/>
+        </w:rPr>
+        <w:t xml:space="preserve"> </w:t>
       </w:r>
       <w:r>
         <w:rPr>
@@ -1681,7 +3363,51 @@
           <w:sz w:val="24"/>
           <w:szCs w:val="24"/>
         </w:rPr>
-        <w:t xml:space="preserve"> Método </w:t>
+        <w:t>.</w:t>
+      </w:r>
+      <w:r>
+        <w:rPr>
+          <w:sz w:val="24"/>
+          <w:szCs w:val="24"/>
+        </w:rPr>
+        <w:t xml:space="preserve"> </w:t>
+      </w:r>
+      <w:proofErr w:type="spellStart"/>
+      <w:r>
+        <w:rPr>
+          <w:sz w:val="24"/>
+          <w:szCs w:val="24"/>
+        </w:rPr>
+        <w:t>M</w:t>
+      </w:r>
+      <w:r>
+        <w:rPr>
+          <w:sz w:val="24"/>
+          <w:szCs w:val="24"/>
+        </w:rPr>
+        <w:t>e</w:t>
+      </w:r>
+      <w:r>
+        <w:rPr>
+          <w:sz w:val="24"/>
+          <w:szCs w:val="24"/>
+        </w:rPr>
+        <w:t>t</w:t>
+      </w:r>
+      <w:r>
+        <w:rPr>
+          <w:sz w:val="24"/>
+          <w:szCs w:val="24"/>
+        </w:rPr>
+        <w:t>hod</w:t>
+      </w:r>
+      <w:proofErr w:type="spellEnd"/>
+      <w:r>
+        <w:rPr>
+          <w:sz w:val="24"/>
+          <w:szCs w:val="24"/>
+        </w:rPr>
+        <w:t xml:space="preserve"> </w:t>
       </w:r>
       <w:proofErr w:type="spellStart"/>
       <w:r>
@@ -1767,21 +3493,23 @@
           <w:sz w:val="24"/>
           <w:szCs w:val="24"/>
         </w:rPr>
-        <w:t>Fig</w:t>
-      </w:r>
-      <w:r>
-        <w:rPr>
-          <w:sz w:val="24"/>
-          <w:szCs w:val="24"/>
-        </w:rPr>
-        <w:t>10</w:t>
-      </w:r>
-      <w:r>
-        <w:rPr>
-          <w:sz w:val="24"/>
-          <w:szCs w:val="24"/>
-        </w:rPr>
-        <w:t xml:space="preserve">. Método </w:t>
+        <w:t xml:space="preserve">Fig10. </w:t>
+      </w:r>
+      <w:proofErr w:type="spellStart"/>
+      <w:r>
+        <w:rPr>
+          <w:sz w:val="24"/>
+          <w:szCs w:val="24"/>
+        </w:rPr>
+        <w:t>Method</w:t>
+      </w:r>
+      <w:proofErr w:type="spellEnd"/>
+      <w:r>
+        <w:rPr>
+          <w:sz w:val="24"/>
+          <w:szCs w:val="24"/>
+        </w:rPr>
+        <w:t xml:space="preserve"> </w:t>
       </w:r>
       <w:proofErr w:type="spellStart"/>
       <w:r>
@@ -2444,6 +4172,65 @@
       <w:contextualSpacing/>
     </w:pPr>
   </w:style>
+  <w:style w:type="paragraph" w:styleId="HTMLpr-formatado">
+    <w:name w:val="HTML Preformatted"/>
+    <w:basedOn w:val="Normal"/>
+    <w:link w:val="HTMLpr-formatadoCarter"/>
+    <w:uiPriority w:val="99"/>
+    <w:semiHidden/>
+    <w:unhideWhenUsed/>
+    <w:rsid w:val="00E77F5A"/>
+    <w:pPr>
+      <w:tabs>
+        <w:tab w:val="left" w:pos="916"/>
+        <w:tab w:val="left" w:pos="1832"/>
+        <w:tab w:val="left" w:pos="2748"/>
+        <w:tab w:val="left" w:pos="3664"/>
+        <w:tab w:val="left" w:pos="4580"/>
+        <w:tab w:val="left" w:pos="5496"/>
+        <w:tab w:val="left" w:pos="6412"/>
+        <w:tab w:val="left" w:pos="7328"/>
+        <w:tab w:val="left" w:pos="8244"/>
+        <w:tab w:val="left" w:pos="9160"/>
+        <w:tab w:val="left" w:pos="10076"/>
+        <w:tab w:val="left" w:pos="10992"/>
+        <w:tab w:val="left" w:pos="11908"/>
+        <w:tab w:val="left" w:pos="12824"/>
+        <w:tab w:val="left" w:pos="13740"/>
+        <w:tab w:val="left" w:pos="14656"/>
+      </w:tabs>
+      <w:spacing w:after="0" w:line="240" w:lineRule="auto"/>
+    </w:pPr>
+    <w:rPr>
+      <w:rFonts w:ascii="Courier New" w:eastAsia="Times New Roman" w:hAnsi="Courier New" w:cs="Courier New"/>
+      <w:kern w:val="0"/>
+      <w:sz w:val="20"/>
+      <w:szCs w:val="20"/>
+      <w:lang w:eastAsia="pt-PT"/>
+      <w14:ligatures w14:val="none"/>
+    </w:rPr>
+  </w:style>
+  <w:style w:type="character" w:customStyle="1" w:styleId="HTMLpr-formatadoCarter">
+    <w:name w:val="HTML pré-formatado Caráter"/>
+    <w:basedOn w:val="Tipodeletrapredefinidodopargrafo"/>
+    <w:link w:val="HTMLpr-formatado"/>
+    <w:uiPriority w:val="99"/>
+    <w:semiHidden/>
+    <w:rsid w:val="00E77F5A"/>
+    <w:rPr>
+      <w:rFonts w:ascii="Courier New" w:eastAsia="Times New Roman" w:hAnsi="Courier New" w:cs="Courier New"/>
+      <w:kern w:val="0"/>
+      <w:sz w:val="20"/>
+      <w:szCs w:val="20"/>
+      <w:lang w:eastAsia="pt-PT"/>
+      <w14:ligatures w14:val="none"/>
+    </w:rPr>
+  </w:style>
+  <w:style w:type="character" w:customStyle="1" w:styleId="y2iqfc">
+    <w:name w:val="y2iqfc"/>
+    <w:basedOn w:val="Tipodeletrapredefinidodopargrafo"/>
+    <w:rsid w:val="00E77F5A"/>
+  </w:style>
 </w:styles>
 </file>
 

</xml_diff>